<commit_message>
[refactor] перемещен error test
</commit_message>
<xml_diff>
--- a/compiler/ПЗ/Пояснительная записка Ломакин Чупинин.docx
+++ b/compiler/ПЗ/Пояснительная записка Ломакин Чупинин.docx
@@ -4037,7 +4037,6 @@
           <w:kern w:val="0"/>
           <w:sz w:val="28"/>
           <w:szCs w:val="28"/>
-          <w:lang w:val="en-US"/>
           <w14:ligatures w14:val="none"/>
         </w:rPr>
       </w:pPr>
@@ -4050,7 +4049,17 @@
           <w:lang w:val="en-US"/>
           <w14:ligatures w14:val="none"/>
         </w:rPr>
-        <w:t xml:space="preserve">        }</w:t>
+        <w:t xml:space="preserve">        </w:t>
+      </w:r>
+      <w:r>
+        <w:rPr>
+          <w:rFonts w:ascii="Courier New" w:eastAsia="Times New Roman" w:hAnsi="Courier New" w:cs="Courier New"/>
+          <w:kern w:val="0"/>
+          <w:sz w:val="28"/>
+          <w:szCs w:val="28"/>
+          <w14:ligatures w14:val="none"/>
+        </w:rPr>
+        <w:t>}</w:t>
       </w:r>
     </w:p>
     <w:p>
@@ -4080,7 +4089,6 @@
           <w:kern w:val="0"/>
           <w:sz w:val="28"/>
           <w:szCs w:val="28"/>
-          <w:lang w:val="en-US"/>
           <w14:ligatures w14:val="none"/>
         </w:rPr>
       </w:pPr>
@@ -4090,7 +4098,6 @@
           <w:kern w:val="0"/>
           <w:sz w:val="28"/>
           <w:szCs w:val="28"/>
-          <w:lang w:val="en-US"/>
           <w14:ligatures w14:val="none"/>
         </w:rPr>
         <w:t xml:space="preserve">    }</w:t>
@@ -4103,7 +4110,6 @@
         <w:rPr>
           <w:sz w:val="28"/>
           <w:szCs w:val="28"/>
-          <w:lang w:val="en-US"/>
         </w:rPr>
       </w:pPr>
     </w:p>
@@ -8512,6 +8518,7 @@
           <w:kern w:val="0"/>
           <w:sz w:val="20"/>
           <w:szCs w:val="20"/>
+          <w:lang w:val="en-US"/>
           <w14:ligatures w14:val="none"/>
         </w:rPr>
         <w:t xml:space="preserve"> </w:t>
@@ -8535,6 +8542,7 @@
           <w:kern w:val="0"/>
           <w:sz w:val="20"/>
           <w:szCs w:val="20"/>
+          <w:lang w:val="en-US"/>
           <w14:ligatures w14:val="none"/>
         </w:rPr>
         <w:t xml:space="preserve"> = </w:t>
@@ -8546,6 +8554,7 @@
           <w:kern w:val="0"/>
           <w:sz w:val="20"/>
           <w:szCs w:val="20"/>
+          <w:lang w:val="en-US"/>
           <w14:ligatures w14:val="none"/>
         </w:rPr>
         <w:t>"</w:t>
@@ -8569,6 +8578,7 @@
           <w:kern w:val="0"/>
           <w:sz w:val="20"/>
           <w:szCs w:val="20"/>
+          <w:lang w:val="en-US"/>
           <w14:ligatures w14:val="none"/>
         </w:rPr>
         <w:t>"</w:t>
@@ -8580,6 +8590,7 @@
           <w:kern w:val="0"/>
           <w:sz w:val="20"/>
           <w:szCs w:val="20"/>
+          <w:lang w:val="en-US"/>
           <w14:ligatures w14:val="none"/>
         </w:rPr>
         <w:t>;</w:t>
@@ -8591,6 +8602,7 @@
           <w:kern w:val="0"/>
           <w:sz w:val="20"/>
           <w:szCs w:val="20"/>
+          <w:lang w:val="en-US"/>
           <w14:ligatures w14:val="none"/>
         </w:rPr>
         <w:br/>
@@ -8615,6 +8627,7 @@
           <w:kern w:val="0"/>
           <w:sz w:val="20"/>
           <w:szCs w:val="20"/>
+          <w:lang w:val="en-US"/>
           <w14:ligatures w14:val="none"/>
         </w:rPr>
         <w:t xml:space="preserve"> </w:t>
@@ -8638,6 +8651,7 @@
           <w:kern w:val="0"/>
           <w:sz w:val="20"/>
           <w:szCs w:val="20"/>
+          <w:lang w:val="en-US"/>
           <w14:ligatures w14:val="none"/>
         </w:rPr>
         <w:t xml:space="preserve"> = </w:t>
@@ -8649,6 +8663,7 @@
           <w:kern w:val="0"/>
           <w:sz w:val="20"/>
           <w:szCs w:val="20"/>
+          <w:lang w:val="en-US"/>
           <w14:ligatures w14:val="none"/>
         </w:rPr>
         <w:t>"</w:t>
@@ -8672,6 +8687,7 @@
           <w:kern w:val="0"/>
           <w:sz w:val="20"/>
           <w:szCs w:val="20"/>
+          <w:lang w:val="en-US"/>
           <w14:ligatures w14:val="none"/>
         </w:rPr>
         <w:t>"</w:t>
@@ -8683,6 +8699,7 @@
           <w:kern w:val="0"/>
           <w:sz w:val="20"/>
           <w:szCs w:val="20"/>
+          <w:lang w:val="en-US"/>
           <w14:ligatures w14:val="none"/>
         </w:rPr>
         <w:t>;</w:t>
@@ -8694,17 +8711,19 @@
           <w:kern w:val="0"/>
           <w:sz w:val="20"/>
           <w:szCs w:val="20"/>
-          <w14:ligatures w14:val="none"/>
-        </w:rPr>
-        <w:br/>
-      </w:r>
-      <w:r>
-        <w:rPr>
-          <w:rFonts w:ascii="Courier New" w:eastAsia="Times New Roman" w:hAnsi="Courier New" w:cs="Courier New"/>
-          <w:color w:val="BCBEC4"/>
-          <w:kern w:val="0"/>
-          <w:sz w:val="20"/>
-          <w:szCs w:val="20"/>
+          <w:lang w:val="en-US"/>
+          <w14:ligatures w14:val="none"/>
+        </w:rPr>
+        <w:br/>
+      </w:r>
+      <w:r>
+        <w:rPr>
+          <w:rFonts w:ascii="Courier New" w:eastAsia="Times New Roman" w:hAnsi="Courier New" w:cs="Courier New"/>
+          <w:color w:val="BCBEC4"/>
+          <w:kern w:val="0"/>
+          <w:sz w:val="20"/>
+          <w:szCs w:val="20"/>
+          <w:lang w:val="en-US"/>
           <w14:ligatures w14:val="none"/>
         </w:rPr>
         <w:br/>
@@ -8729,6 +8748,7 @@
           <w:kern w:val="0"/>
           <w:sz w:val="20"/>
           <w:szCs w:val="20"/>
+          <w:lang w:val="en-US"/>
           <w14:ligatures w14:val="none"/>
         </w:rPr>
         <w:t>_</w:t>
@@ -8752,6 +8772,7 @@
           <w:kern w:val="0"/>
           <w:sz w:val="20"/>
           <w:szCs w:val="20"/>
+          <w:lang w:val="en-US"/>
           <w14:ligatures w14:val="none"/>
         </w:rPr>
         <w:t>(</w:t>
@@ -8763,6 +8784,7 @@
           <w:kern w:val="0"/>
           <w:sz w:val="20"/>
           <w:szCs w:val="20"/>
+          <w:lang w:val="en-US"/>
           <w14:ligatures w14:val="none"/>
         </w:rPr>
         <w:t>"</w:t>
@@ -8786,6 +8808,7 @@
           <w:kern w:val="0"/>
           <w:sz w:val="20"/>
           <w:szCs w:val="20"/>
+          <w:lang w:val="en-US"/>
           <w14:ligatures w14:val="none"/>
         </w:rPr>
         <w:t xml:space="preserve"> </w:t>
@@ -8809,6 +8832,7 @@
           <w:kern w:val="0"/>
           <w:sz w:val="20"/>
           <w:szCs w:val="20"/>
+          <w:lang w:val="en-US"/>
           <w14:ligatures w14:val="none"/>
         </w:rPr>
         <w:t xml:space="preserve"> {}"</w:t>
@@ -8820,6 +8844,7 @@
           <w:kern w:val="0"/>
           <w:sz w:val="20"/>
           <w:szCs w:val="20"/>
+          <w:lang w:val="en-US"/>
           <w14:ligatures w14:val="none"/>
         </w:rPr>
         <w:t xml:space="preserve">, </w:t>
@@ -8843,6 +8868,7 @@
           <w:kern w:val="0"/>
           <w:sz w:val="20"/>
           <w:szCs w:val="20"/>
+          <w:lang w:val="en-US"/>
           <w14:ligatures w14:val="none"/>
         </w:rPr>
         <w:t xml:space="preserve"> == </w:t>
@@ -8866,6 +8892,7 @@
           <w:kern w:val="0"/>
           <w:sz w:val="20"/>
           <w:szCs w:val="20"/>
+          <w:lang w:val="en-US"/>
           <w14:ligatures w14:val="none"/>
         </w:rPr>
         <w:t>);</w:t>
@@ -8877,6 +8904,7 @@
           <w:kern w:val="0"/>
           <w:sz w:val="20"/>
           <w:szCs w:val="20"/>
+          <w:lang w:val="en-US"/>
           <w14:ligatures w14:val="none"/>
         </w:rPr>
         <w:br/>
@@ -8901,6 +8929,7 @@
           <w:kern w:val="0"/>
           <w:sz w:val="20"/>
           <w:szCs w:val="20"/>
+          <w:lang w:val="en-US"/>
           <w14:ligatures w14:val="none"/>
         </w:rPr>
         <w:t>_</w:t>
@@ -8924,6 +8953,7 @@
           <w:kern w:val="0"/>
           <w:sz w:val="20"/>
           <w:szCs w:val="20"/>
+          <w:lang w:val="en-US"/>
           <w14:ligatures w14:val="none"/>
         </w:rPr>
         <w:t>(</w:t>
@@ -8935,6 +8965,7 @@
           <w:kern w:val="0"/>
           <w:sz w:val="20"/>
           <w:szCs w:val="20"/>
+          <w:lang w:val="en-US"/>
           <w14:ligatures w14:val="none"/>
         </w:rPr>
         <w:t>"</w:t>
@@ -8958,6 +8989,7 @@
           <w:kern w:val="0"/>
           <w:sz w:val="20"/>
           <w:szCs w:val="20"/>
+          <w:lang w:val="en-US"/>
           <w14:ligatures w14:val="none"/>
         </w:rPr>
         <w:t xml:space="preserve"> </w:t>
@@ -8981,6 +9013,7 @@
           <w:kern w:val="0"/>
           <w:sz w:val="20"/>
           <w:szCs w:val="20"/>
+          <w:lang w:val="en-US"/>
           <w14:ligatures w14:val="none"/>
         </w:rPr>
         <w:t xml:space="preserve"> </w:t>
@@ -9004,6 +9037,7 @@
           <w:kern w:val="0"/>
           <w:sz w:val="20"/>
           <w:szCs w:val="20"/>
+          <w:lang w:val="en-US"/>
           <w14:ligatures w14:val="none"/>
         </w:rPr>
         <w:t xml:space="preserve"> {}"</w:t>
@@ -9015,6 +9049,7 @@
           <w:kern w:val="0"/>
           <w:sz w:val="20"/>
           <w:szCs w:val="20"/>
+          <w:lang w:val="en-US"/>
           <w14:ligatures w14:val="none"/>
         </w:rPr>
         <w:t xml:space="preserve">, </w:t>
@@ -9038,6 +9073,7 @@
           <w:kern w:val="0"/>
           <w:sz w:val="20"/>
           <w:szCs w:val="20"/>
+          <w:lang w:val="en-US"/>
           <w14:ligatures w14:val="none"/>
         </w:rPr>
         <w:t xml:space="preserve"> != </w:t>
@@ -9061,6 +9097,7 @@
           <w:kern w:val="0"/>
           <w:sz w:val="20"/>
           <w:szCs w:val="20"/>
+          <w:lang w:val="en-US"/>
           <w14:ligatures w14:val="none"/>
         </w:rPr>
         <w:t>);</w:t>
@@ -9072,6 +9109,7 @@
           <w:kern w:val="0"/>
           <w:sz w:val="20"/>
           <w:szCs w:val="20"/>
+          <w:lang w:val="en-US"/>
           <w14:ligatures w14:val="none"/>
         </w:rPr>
         <w:br/>
@@ -9096,6 +9134,7 @@
           <w:kern w:val="0"/>
           <w:sz w:val="20"/>
           <w:szCs w:val="20"/>
+          <w:lang w:val="en-US"/>
           <w14:ligatures w14:val="none"/>
         </w:rPr>
         <w:t>_</w:t>
@@ -9119,6 +9158,7 @@
           <w:kern w:val="0"/>
           <w:sz w:val="20"/>
           <w:szCs w:val="20"/>
+          <w:lang w:val="en-US"/>
           <w14:ligatures w14:val="none"/>
         </w:rPr>
         <w:t>(</w:t>
@@ -9130,6 +9170,7 @@
           <w:kern w:val="0"/>
           <w:sz w:val="20"/>
           <w:szCs w:val="20"/>
+          <w:lang w:val="en-US"/>
           <w14:ligatures w14:val="none"/>
         </w:rPr>
         <w:t>"</w:t>
@@ -9153,6 +9194,7 @@
           <w:kern w:val="0"/>
           <w:sz w:val="20"/>
           <w:szCs w:val="20"/>
+          <w:lang w:val="en-US"/>
           <w14:ligatures w14:val="none"/>
         </w:rPr>
         <w:t xml:space="preserve"> </w:t>
@@ -9176,6 +9218,7 @@
           <w:kern w:val="0"/>
           <w:sz w:val="20"/>
           <w:szCs w:val="20"/>
+          <w:lang w:val="en-US"/>
           <w14:ligatures w14:val="none"/>
         </w:rPr>
         <w:t xml:space="preserve"> {}"</w:t>
@@ -9187,6 +9230,7 @@
           <w:kern w:val="0"/>
           <w:sz w:val="20"/>
           <w:szCs w:val="20"/>
+          <w:lang w:val="en-US"/>
           <w14:ligatures w14:val="none"/>
         </w:rPr>
         <w:t xml:space="preserve">, </w:t>
@@ -9210,6 +9254,7 @@
           <w:kern w:val="0"/>
           <w:sz w:val="20"/>
           <w:szCs w:val="20"/>
+          <w:lang w:val="en-US"/>
           <w14:ligatures w14:val="none"/>
         </w:rPr>
         <w:t xml:space="preserve"> &gt; </w:t>
@@ -9233,6 +9278,7 @@
           <w:kern w:val="0"/>
           <w:sz w:val="20"/>
           <w:szCs w:val="20"/>
+          <w:lang w:val="en-US"/>
           <w14:ligatures w14:val="none"/>
         </w:rPr>
         <w:t>);</w:t>
@@ -9244,6 +9290,7 @@
           <w:kern w:val="0"/>
           <w:sz w:val="20"/>
           <w:szCs w:val="20"/>
+          <w:lang w:val="en-US"/>
           <w14:ligatures w14:val="none"/>
         </w:rPr>
         <w:br/>
@@ -9268,6 +9315,7 @@
           <w:kern w:val="0"/>
           <w:sz w:val="20"/>
           <w:szCs w:val="20"/>
+          <w:lang w:val="en-US"/>
           <w14:ligatures w14:val="none"/>
         </w:rPr>
         <w:t>_</w:t>
@@ -9291,6 +9339,7 @@
           <w:kern w:val="0"/>
           <w:sz w:val="20"/>
           <w:szCs w:val="20"/>
+          <w:lang w:val="en-US"/>
           <w14:ligatures w14:val="none"/>
         </w:rPr>
         <w:t>(</w:t>
@@ -9302,6 +9351,7 @@
           <w:kern w:val="0"/>
           <w:sz w:val="20"/>
           <w:szCs w:val="20"/>
+          <w:lang w:val="en-US"/>
           <w14:ligatures w14:val="none"/>
         </w:rPr>
         <w:t>"</w:t>
@@ -9325,6 +9375,7 @@
           <w:kern w:val="0"/>
           <w:sz w:val="20"/>
           <w:szCs w:val="20"/>
+          <w:lang w:val="en-US"/>
           <w14:ligatures w14:val="none"/>
         </w:rPr>
         <w:t xml:space="preserve"> </w:t>
@@ -9348,6 +9399,7 @@
           <w:kern w:val="0"/>
           <w:sz w:val="20"/>
           <w:szCs w:val="20"/>
+          <w:lang w:val="en-US"/>
           <w14:ligatures w14:val="none"/>
         </w:rPr>
         <w:t xml:space="preserve"> {}"</w:t>
@@ -9359,6 +9411,7 @@
           <w:kern w:val="0"/>
           <w:sz w:val="20"/>
           <w:szCs w:val="20"/>
+          <w:lang w:val="en-US"/>
           <w14:ligatures w14:val="none"/>
         </w:rPr>
         <w:t xml:space="preserve">, </w:t>
@@ -9382,6 +9435,7 @@
           <w:kern w:val="0"/>
           <w:sz w:val="20"/>
           <w:szCs w:val="20"/>
+          <w:lang w:val="en-US"/>
           <w14:ligatures w14:val="none"/>
         </w:rPr>
         <w:t xml:space="preserve"> &lt; </w:t>
@@ -9405,6 +9459,7 @@
           <w:kern w:val="0"/>
           <w:sz w:val="20"/>
           <w:szCs w:val="20"/>
+          <w:lang w:val="en-US"/>
           <w14:ligatures w14:val="none"/>
         </w:rPr>
         <w:t>);</w:t>
@@ -9416,6 +9471,7 @@
           <w:kern w:val="0"/>
           <w:sz w:val="20"/>
           <w:szCs w:val="20"/>
+          <w:lang w:val="en-US"/>
           <w14:ligatures w14:val="none"/>
         </w:rPr>
         <w:br/>
@@ -9440,6 +9496,7 @@
           <w:kern w:val="0"/>
           <w:sz w:val="20"/>
           <w:szCs w:val="20"/>
+          <w:lang w:val="en-US"/>
           <w14:ligatures w14:val="none"/>
         </w:rPr>
         <w:t>_</w:t>
@@ -9463,6 +9520,7 @@
           <w:kern w:val="0"/>
           <w:sz w:val="20"/>
           <w:szCs w:val="20"/>
+          <w:lang w:val="en-US"/>
           <w14:ligatures w14:val="none"/>
         </w:rPr>
         <w:t>(</w:t>
@@ -9474,6 +9532,7 @@
           <w:kern w:val="0"/>
           <w:sz w:val="20"/>
           <w:szCs w:val="20"/>
+          <w:lang w:val="en-US"/>
           <w14:ligatures w14:val="none"/>
         </w:rPr>
         <w:t>"</w:t>
@@ -9497,6 +9556,7 @@
           <w:kern w:val="0"/>
           <w:sz w:val="20"/>
           <w:szCs w:val="20"/>
+          <w:lang w:val="en-US"/>
           <w14:ligatures w14:val="none"/>
         </w:rPr>
         <w:t xml:space="preserve"> </w:t>
@@ -9520,6 +9580,7 @@
           <w:kern w:val="0"/>
           <w:sz w:val="20"/>
           <w:szCs w:val="20"/>
+          <w:lang w:val="en-US"/>
           <w14:ligatures w14:val="none"/>
         </w:rPr>
         <w:t xml:space="preserve"> {}"</w:t>
@@ -9531,6 +9592,7 @@
           <w:kern w:val="0"/>
           <w:sz w:val="20"/>
           <w:szCs w:val="20"/>
+          <w:lang w:val="en-US"/>
           <w14:ligatures w14:val="none"/>
         </w:rPr>
         <w:t xml:space="preserve">, </w:t>
@@ -9554,6 +9616,7 @@
           <w:kern w:val="0"/>
           <w:sz w:val="20"/>
           <w:szCs w:val="20"/>
+          <w:lang w:val="en-US"/>
           <w14:ligatures w14:val="none"/>
         </w:rPr>
         <w:t xml:space="preserve"> &gt;= </w:t>
@@ -9577,6 +9640,7 @@
           <w:kern w:val="0"/>
           <w:sz w:val="20"/>
           <w:szCs w:val="20"/>
+          <w:lang w:val="en-US"/>
           <w14:ligatures w14:val="none"/>
         </w:rPr>
         <w:t>);</w:t>
@@ -9588,6 +9652,7 @@
           <w:kern w:val="0"/>
           <w:sz w:val="20"/>
           <w:szCs w:val="20"/>
+          <w:lang w:val="en-US"/>
           <w14:ligatures w14:val="none"/>
         </w:rPr>
         <w:br/>
@@ -9612,6 +9677,7 @@
           <w:kern w:val="0"/>
           <w:sz w:val="20"/>
           <w:szCs w:val="20"/>
+          <w:lang w:val="en-US"/>
           <w14:ligatures w14:val="none"/>
         </w:rPr>
         <w:t>_</w:t>
@@ -9635,6 +9701,7 @@
           <w:kern w:val="0"/>
           <w:sz w:val="20"/>
           <w:szCs w:val="20"/>
+          <w:lang w:val="en-US"/>
           <w14:ligatures w14:val="none"/>
         </w:rPr>
         <w:t>(</w:t>
@@ -9646,6 +9713,7 @@
           <w:kern w:val="0"/>
           <w:sz w:val="20"/>
           <w:szCs w:val="20"/>
+          <w:lang w:val="en-US"/>
           <w14:ligatures w14:val="none"/>
         </w:rPr>
         <w:t>"</w:t>
@@ -9669,6 +9737,7 @@
           <w:kern w:val="0"/>
           <w:sz w:val="20"/>
           <w:szCs w:val="20"/>
+          <w:lang w:val="en-US"/>
           <w14:ligatures w14:val="none"/>
         </w:rPr>
         <w:t xml:space="preserve"> </w:t>
@@ -9692,6 +9761,7 @@
           <w:kern w:val="0"/>
           <w:sz w:val="20"/>
           <w:szCs w:val="20"/>
+          <w:lang w:val="en-US"/>
           <w14:ligatures w14:val="none"/>
         </w:rPr>
         <w:t xml:space="preserve"> {}"</w:t>
@@ -9703,6 +9773,7 @@
           <w:kern w:val="0"/>
           <w:sz w:val="20"/>
           <w:szCs w:val="20"/>
+          <w:lang w:val="en-US"/>
           <w14:ligatures w14:val="none"/>
         </w:rPr>
         <w:t xml:space="preserve">, </w:t>
@@ -9726,6 +9797,7 @@
           <w:kern w:val="0"/>
           <w:sz w:val="20"/>
           <w:szCs w:val="20"/>
+          <w:lang w:val="en-US"/>
           <w14:ligatures w14:val="none"/>
         </w:rPr>
         <w:t xml:space="preserve"> &lt;= </w:t>
@@ -9749,6 +9821,7 @@
           <w:kern w:val="0"/>
           <w:sz w:val="20"/>
           <w:szCs w:val="20"/>
+          <w:lang w:val="en-US"/>
           <w14:ligatures w14:val="none"/>
         </w:rPr>
         <w:t>);</w:t>
@@ -9760,6 +9833,7 @@
           <w:kern w:val="0"/>
           <w:sz w:val="20"/>
           <w:szCs w:val="20"/>
+          <w:lang w:val="en-US"/>
           <w14:ligatures w14:val="none"/>
         </w:rPr>
         <w:br/>
@@ -9772,17 +9846,19 @@
           <w:kern w:val="0"/>
           <w:sz w:val="20"/>
           <w:szCs w:val="20"/>
-          <w14:ligatures w14:val="none"/>
-        </w:rPr>
-        <w:br/>
-      </w:r>
-      <w:r>
-        <w:rPr>
-          <w:rFonts w:ascii="Courier New" w:eastAsia="Times New Roman" w:hAnsi="Courier New" w:cs="Courier New"/>
-          <w:color w:val="BCBEC4"/>
-          <w:kern w:val="0"/>
-          <w:sz w:val="20"/>
-          <w:szCs w:val="20"/>
+          <w:lang w:val="en-US"/>
+          <w14:ligatures w14:val="none"/>
+        </w:rPr>
+        <w:br/>
+      </w:r>
+      <w:r>
+        <w:rPr>
+          <w:rFonts w:ascii="Courier New" w:eastAsia="Times New Roman" w:hAnsi="Courier New" w:cs="Courier New"/>
+          <w:color w:val="BCBEC4"/>
+          <w:kern w:val="0"/>
+          <w:sz w:val="20"/>
+          <w:szCs w:val="20"/>
+          <w:lang w:val="en-US"/>
           <w14:ligatures w14:val="none"/>
         </w:rPr>
         <w:br/>
@@ -9807,6 +9883,7 @@
           <w:kern w:val="0"/>
           <w:sz w:val="20"/>
           <w:szCs w:val="20"/>
+          <w:lang w:val="en-US"/>
           <w14:ligatures w14:val="none"/>
         </w:rPr>
         <w:t xml:space="preserve"> </w:t>
@@ -9830,6 +9907,7 @@
           <w:kern w:val="0"/>
           <w:sz w:val="20"/>
           <w:szCs w:val="20"/>
+          <w:lang w:val="en-US"/>
           <w14:ligatures w14:val="none"/>
         </w:rPr>
         <w:t>_</w:t>
@@ -9853,6 +9931,7 @@
           <w:kern w:val="0"/>
           <w:sz w:val="20"/>
           <w:szCs w:val="20"/>
+          <w:lang w:val="en-US"/>
           <w14:ligatures w14:val="none"/>
         </w:rPr>
         <w:t xml:space="preserve"> = </w:t>
@@ -9876,6 +9955,7 @@
           <w:kern w:val="0"/>
           <w:sz w:val="20"/>
           <w:szCs w:val="20"/>
+          <w:lang w:val="en-US"/>
           <w14:ligatures w14:val="none"/>
         </w:rPr>
         <w:t xml:space="preserve"> { </w:t>
@@ -9899,6 +9979,7 @@
           <w:kern w:val="0"/>
           <w:sz w:val="20"/>
           <w:szCs w:val="20"/>
+          <w:lang w:val="en-US"/>
           <w14:ligatures w14:val="none"/>
         </w:rPr>
         <w:t xml:space="preserve">: </w:t>
@@ -9910,6 +9991,7 @@
           <w:kern w:val="0"/>
           <w:sz w:val="20"/>
           <w:szCs w:val="20"/>
+          <w:lang w:val="en-US"/>
           <w14:ligatures w14:val="none"/>
         </w:rPr>
         <w:t xml:space="preserve">42 </w:t>
@@ -9921,6 +10003,7 @@
           <w:kern w:val="0"/>
           <w:sz w:val="20"/>
           <w:szCs w:val="20"/>
+          <w:lang w:val="en-US"/>
           <w14:ligatures w14:val="none"/>
         </w:rPr>
         <w:t>};</w:t>
@@ -9932,17 +10015,19 @@
           <w:kern w:val="0"/>
           <w:sz w:val="20"/>
           <w:szCs w:val="20"/>
-          <w14:ligatures w14:val="none"/>
-        </w:rPr>
-        <w:br/>
-      </w:r>
-      <w:r>
-        <w:rPr>
-          <w:rFonts w:ascii="Courier New" w:eastAsia="Times New Roman" w:hAnsi="Courier New" w:cs="Courier New"/>
-          <w:color w:val="BCBEC4"/>
-          <w:kern w:val="0"/>
-          <w:sz w:val="20"/>
-          <w:szCs w:val="20"/>
+          <w:lang w:val="en-US"/>
+          <w14:ligatures w14:val="none"/>
+        </w:rPr>
+        <w:br/>
+      </w:r>
+      <w:r>
+        <w:rPr>
+          <w:rFonts w:ascii="Courier New" w:eastAsia="Times New Roman" w:hAnsi="Courier New" w:cs="Courier New"/>
+          <w:color w:val="BCBEC4"/>
+          <w:kern w:val="0"/>
+          <w:sz w:val="20"/>
+          <w:szCs w:val="20"/>
+          <w:lang w:val="en-US"/>
           <w14:ligatures w14:val="none"/>
         </w:rPr>
         <w:br/>
@@ -9967,6 +10052,7 @@
           <w:kern w:val="0"/>
           <w:sz w:val="20"/>
           <w:szCs w:val="20"/>
+          <w:lang w:val="en-US"/>
           <w14:ligatures w14:val="none"/>
         </w:rPr>
         <w:t>_</w:t>
@@ -9990,6 +10076,7 @@
           <w:kern w:val="0"/>
           <w:sz w:val="20"/>
           <w:szCs w:val="20"/>
+          <w:lang w:val="en-US"/>
           <w14:ligatures w14:val="none"/>
         </w:rPr>
         <w:t>(</w:t>
@@ -10013,6 +10100,7 @@
           <w:kern w:val="0"/>
           <w:sz w:val="20"/>
           <w:szCs w:val="20"/>
+          <w:lang w:val="en-US"/>
           <w14:ligatures w14:val="none"/>
         </w:rPr>
         <w:t>_</w:t>
@@ -10036,6 +10124,7 @@
           <w:kern w:val="0"/>
           <w:sz w:val="20"/>
           <w:szCs w:val="20"/>
+          <w:lang w:val="en-US"/>
           <w14:ligatures w14:val="none"/>
         </w:rPr>
         <w:t>);</w:t>
@@ -10047,6 +10136,7 @@
           <w:kern w:val="0"/>
           <w:sz w:val="20"/>
           <w:szCs w:val="20"/>
+          <w:lang w:val="en-US"/>
           <w14:ligatures w14:val="none"/>
         </w:rPr>
         <w:br/>
@@ -10071,6 +10161,7 @@
           <w:kern w:val="0"/>
           <w:sz w:val="20"/>
           <w:szCs w:val="20"/>
+          <w:lang w:val="en-US"/>
           <w14:ligatures w14:val="none"/>
         </w:rPr>
         <w:t xml:space="preserve"> </w:t>
@@ -10094,6 +10185,7 @@
           <w:kern w:val="0"/>
           <w:sz w:val="20"/>
           <w:szCs w:val="20"/>
+          <w:lang w:val="en-US"/>
           <w14:ligatures w14:val="none"/>
         </w:rPr>
         <w:t xml:space="preserve"> </w:t>
@@ -10117,6 +10209,7 @@
           <w:kern w:val="0"/>
           <w:sz w:val="20"/>
           <w:szCs w:val="20"/>
+          <w:lang w:val="en-US"/>
           <w14:ligatures w14:val="none"/>
         </w:rPr>
         <w:t>_</w:t>
@@ -10140,6 +10233,7 @@
           <w:kern w:val="0"/>
           <w:sz w:val="20"/>
           <w:szCs w:val="20"/>
+          <w:lang w:val="en-US"/>
           <w14:ligatures w14:val="none"/>
         </w:rPr>
         <w:t>_</w:t>
@@ -10163,6 +10257,7 @@
           <w:kern w:val="0"/>
           <w:sz w:val="20"/>
           <w:szCs w:val="20"/>
+          <w:lang w:val="en-US"/>
           <w14:ligatures w14:val="none"/>
         </w:rPr>
         <w:t xml:space="preserve"> = </w:t>
@@ -10186,6 +10281,7 @@
           <w:kern w:val="0"/>
           <w:sz w:val="20"/>
           <w:szCs w:val="20"/>
+          <w:lang w:val="en-US"/>
           <w14:ligatures w14:val="none"/>
         </w:rPr>
         <w:t xml:space="preserve"> { </w:t>
@@ -10209,6 +10305,7 @@
           <w:kern w:val="0"/>
           <w:sz w:val="20"/>
           <w:szCs w:val="20"/>
+          <w:lang w:val="en-US"/>
           <w14:ligatures w14:val="none"/>
         </w:rPr>
         <w:t xml:space="preserve">: </w:t>
@@ -10220,6 +10317,7 @@
           <w:kern w:val="0"/>
           <w:sz w:val="20"/>
           <w:szCs w:val="20"/>
+          <w:lang w:val="en-US"/>
           <w14:ligatures w14:val="none"/>
         </w:rPr>
         <w:t xml:space="preserve">123 </w:t>
@@ -10231,6 +10329,7 @@
           <w:kern w:val="0"/>
           <w:sz w:val="20"/>
           <w:szCs w:val="20"/>
+          <w:lang w:val="en-US"/>
           <w14:ligatures w14:val="none"/>
         </w:rPr>
         <w:t>};</w:t>
@@ -10242,17 +10341,19 @@
           <w:kern w:val="0"/>
           <w:sz w:val="20"/>
           <w:szCs w:val="20"/>
-          <w14:ligatures w14:val="none"/>
-        </w:rPr>
-        <w:br/>
-      </w:r>
-      <w:r>
-        <w:rPr>
-          <w:rFonts w:ascii="Courier New" w:eastAsia="Times New Roman" w:hAnsi="Courier New" w:cs="Courier New"/>
-          <w:color w:val="BCBEC4"/>
-          <w:kern w:val="0"/>
-          <w:sz w:val="20"/>
-          <w:szCs w:val="20"/>
+          <w:lang w:val="en-US"/>
+          <w14:ligatures w14:val="none"/>
+        </w:rPr>
+        <w:br/>
+      </w:r>
+      <w:r>
+        <w:rPr>
+          <w:rFonts w:ascii="Courier New" w:eastAsia="Times New Roman" w:hAnsi="Courier New" w:cs="Courier New"/>
+          <w:color w:val="BCBEC4"/>
+          <w:kern w:val="0"/>
+          <w:sz w:val="20"/>
+          <w:szCs w:val="20"/>
+          <w:lang w:val="en-US"/>
           <w14:ligatures w14:val="none"/>
         </w:rPr>
         <w:br/>
@@ -10277,6 +10378,7 @@
           <w:kern w:val="0"/>
           <w:sz w:val="20"/>
           <w:szCs w:val="20"/>
+          <w:lang w:val="en-US"/>
           <w14:ligatures w14:val="none"/>
         </w:rPr>
         <w:t>_</w:t>
@@ -10300,6 +10402,7 @@
           <w:kern w:val="0"/>
           <w:sz w:val="20"/>
           <w:szCs w:val="20"/>
+          <w:lang w:val="en-US"/>
           <w14:ligatures w14:val="none"/>
         </w:rPr>
         <w:t>(&amp;</w:t>
@@ -10323,6 +10426,7 @@
           <w:kern w:val="0"/>
           <w:sz w:val="20"/>
           <w:szCs w:val="20"/>
+          <w:lang w:val="en-US"/>
           <w14:ligatures w14:val="none"/>
         </w:rPr>
         <w:t xml:space="preserve"> </w:t>
@@ -10346,6 +10450,7 @@
           <w:kern w:val="0"/>
           <w:sz w:val="20"/>
           <w:szCs w:val="20"/>
+          <w:lang w:val="en-US"/>
           <w14:ligatures w14:val="none"/>
         </w:rPr>
         <w:t>_</w:t>
@@ -10369,6 +10474,7 @@
           <w:kern w:val="0"/>
           <w:sz w:val="20"/>
           <w:szCs w:val="20"/>
+          <w:lang w:val="en-US"/>
           <w14:ligatures w14:val="none"/>
         </w:rPr>
         <w:t>_</w:t>
@@ -10392,6 +10498,7 @@
           <w:kern w:val="0"/>
           <w:sz w:val="20"/>
           <w:szCs w:val="20"/>
+          <w:lang w:val="en-US"/>
           <w14:ligatures w14:val="none"/>
         </w:rPr>
         <w:t>);</w:t>
@@ -10403,17 +10510,19 @@
           <w:kern w:val="0"/>
           <w:sz w:val="20"/>
           <w:szCs w:val="20"/>
-          <w14:ligatures w14:val="none"/>
-        </w:rPr>
-        <w:br/>
-      </w:r>
-      <w:r>
-        <w:rPr>
-          <w:rFonts w:ascii="Courier New" w:eastAsia="Times New Roman" w:hAnsi="Courier New" w:cs="Courier New"/>
-          <w:color w:val="BCBEC4"/>
-          <w:kern w:val="0"/>
-          <w:sz w:val="20"/>
-          <w:szCs w:val="20"/>
+          <w:lang w:val="en-US"/>
+          <w14:ligatures w14:val="none"/>
+        </w:rPr>
+        <w:br/>
+      </w:r>
+      <w:r>
+        <w:rPr>
+          <w:rFonts w:ascii="Courier New" w:eastAsia="Times New Roman" w:hAnsi="Courier New" w:cs="Courier New"/>
+          <w:color w:val="BCBEC4"/>
+          <w:kern w:val="0"/>
+          <w:sz w:val="20"/>
+          <w:szCs w:val="20"/>
+          <w:lang w:val="en-US"/>
           <w14:ligatures w14:val="none"/>
         </w:rPr>
         <w:br/>
@@ -10438,6 +10547,7 @@
           <w:kern w:val="0"/>
           <w:sz w:val="20"/>
           <w:szCs w:val="20"/>
+          <w:lang w:val="en-US"/>
           <w14:ligatures w14:val="none"/>
         </w:rPr>
         <w:t>_</w:t>
@@ -10461,6 +10571,7 @@
           <w:kern w:val="0"/>
           <w:sz w:val="20"/>
           <w:szCs w:val="20"/>
+          <w:lang w:val="en-US"/>
           <w14:ligatures w14:val="none"/>
         </w:rPr>
         <w:t>(</w:t>
@@ -10472,6 +10583,7 @@
           <w:kern w:val="0"/>
           <w:sz w:val="20"/>
           <w:szCs w:val="20"/>
+          <w:lang w:val="en-US"/>
           <w14:ligatures w14:val="none"/>
         </w:rPr>
         <w:t>"</w:t>
@@ -10495,6 +10607,7 @@
           <w:kern w:val="0"/>
           <w:sz w:val="20"/>
           <w:szCs w:val="20"/>
+          <w:lang w:val="en-US"/>
           <w14:ligatures w14:val="none"/>
         </w:rPr>
         <w:t xml:space="preserve"> </w:t>
@@ -10518,6 +10631,7 @@
           <w:kern w:val="0"/>
           <w:sz w:val="20"/>
           <w:szCs w:val="20"/>
+          <w:lang w:val="en-US"/>
           <w14:ligatures w14:val="none"/>
         </w:rPr>
         <w:t xml:space="preserve">: </w:t>
@@ -10541,6 +10655,7 @@
           <w:kern w:val="0"/>
           <w:sz w:val="20"/>
           <w:szCs w:val="20"/>
+          <w:lang w:val="en-US"/>
           <w14:ligatures w14:val="none"/>
         </w:rPr>
         <w:t xml:space="preserve"> = {}"</w:t>
@@ -10552,6 +10667,7 @@
           <w:kern w:val="0"/>
           <w:sz w:val="20"/>
           <w:szCs w:val="20"/>
+          <w:lang w:val="en-US"/>
           <w14:ligatures w14:val="none"/>
         </w:rPr>
         <w:t xml:space="preserve">, </w:t>
@@ -10575,6 +10691,7 @@
           <w:kern w:val="0"/>
           <w:sz w:val="20"/>
           <w:szCs w:val="20"/>
+          <w:lang w:val="en-US"/>
           <w14:ligatures w14:val="none"/>
         </w:rPr>
         <w:t>_</w:t>
@@ -10598,6 +10715,7 @@
           <w:kern w:val="0"/>
           <w:sz w:val="20"/>
           <w:szCs w:val="20"/>
+          <w:lang w:val="en-US"/>
           <w14:ligatures w14:val="none"/>
         </w:rPr>
         <w:t>_</w:t>
@@ -10621,6 +10739,7 @@
           <w:kern w:val="0"/>
           <w:sz w:val="20"/>
           <w:szCs w:val="20"/>
+          <w:lang w:val="en-US"/>
           <w14:ligatures w14:val="none"/>
         </w:rPr>
         <w:t>.</w:t>
@@ -10644,6 +10763,7 @@
           <w:kern w:val="0"/>
           <w:sz w:val="20"/>
           <w:szCs w:val="20"/>
+          <w:lang w:val="en-US"/>
           <w14:ligatures w14:val="none"/>
         </w:rPr>
         <w:t>);</w:t>
@@ -10655,17 +10775,19 @@
           <w:kern w:val="0"/>
           <w:sz w:val="20"/>
           <w:szCs w:val="20"/>
-          <w14:ligatures w14:val="none"/>
-        </w:rPr>
-        <w:br/>
-      </w:r>
-      <w:r>
-        <w:rPr>
-          <w:rFonts w:ascii="Courier New" w:eastAsia="Times New Roman" w:hAnsi="Courier New" w:cs="Courier New"/>
-          <w:color w:val="BCBEC4"/>
-          <w:kern w:val="0"/>
-          <w:sz w:val="20"/>
-          <w:szCs w:val="20"/>
+          <w:lang w:val="en-US"/>
+          <w14:ligatures w14:val="none"/>
+        </w:rPr>
+        <w:br/>
+      </w:r>
+      <w:r>
+        <w:rPr>
+          <w:rFonts w:ascii="Courier New" w:eastAsia="Times New Roman" w:hAnsi="Courier New" w:cs="Courier New"/>
+          <w:color w:val="BCBEC4"/>
+          <w:kern w:val="0"/>
+          <w:sz w:val="20"/>
+          <w:szCs w:val="20"/>
+          <w:lang w:val="en-US"/>
           <w14:ligatures w14:val="none"/>
         </w:rPr>
         <w:br/>
@@ -10690,6 +10812,7 @@
           <w:kern w:val="0"/>
           <w:sz w:val="20"/>
           <w:szCs w:val="20"/>
+          <w:lang w:val="en-US"/>
           <w14:ligatures w14:val="none"/>
         </w:rPr>
         <w:t xml:space="preserve"> </w:t>
@@ -10713,6 +10836,7 @@
           <w:kern w:val="0"/>
           <w:sz w:val="20"/>
           <w:szCs w:val="20"/>
+          <w:lang w:val="en-US"/>
           <w14:ligatures w14:val="none"/>
         </w:rPr>
         <w:t xml:space="preserve"> = </w:t>
@@ -10736,6 +10860,7 @@
           <w:kern w:val="0"/>
           <w:sz w:val="20"/>
           <w:szCs w:val="20"/>
+          <w:lang w:val="en-US"/>
           <w14:ligatures w14:val="none"/>
         </w:rPr>
         <w:t>_</w:t>
@@ -10759,6 +10884,7 @@
           <w:kern w:val="0"/>
           <w:sz w:val="20"/>
           <w:szCs w:val="20"/>
+          <w:lang w:val="en-US"/>
           <w14:ligatures w14:val="none"/>
         </w:rPr>
         <w:t>(</w:t>
@@ -10770,6 +10896,7 @@
           <w:kern w:val="0"/>
           <w:sz w:val="20"/>
           <w:szCs w:val="20"/>
+          <w:lang w:val="en-US"/>
           <w14:ligatures w14:val="none"/>
         </w:rPr>
         <w:t>24</w:t>
@@ -10781,6 +10908,7 @@
           <w:kern w:val="0"/>
           <w:sz w:val="20"/>
           <w:szCs w:val="20"/>
+          <w:lang w:val="en-US"/>
           <w14:ligatures w14:val="none"/>
         </w:rPr>
         <w:t xml:space="preserve">, </w:t>
@@ -10792,6 +10920,7 @@
           <w:kern w:val="0"/>
           <w:sz w:val="20"/>
           <w:szCs w:val="20"/>
+          <w:lang w:val="en-US"/>
           <w14:ligatures w14:val="none"/>
         </w:rPr>
         <w:t>36</w:t>
@@ -10803,6 +10932,7 @@
           <w:kern w:val="0"/>
           <w:sz w:val="20"/>
           <w:szCs w:val="20"/>
+          <w:lang w:val="en-US"/>
           <w14:ligatures w14:val="none"/>
         </w:rPr>
         <w:t>);</w:t>
@@ -10814,17 +10944,19 @@
           <w:kern w:val="0"/>
           <w:sz w:val="20"/>
           <w:szCs w:val="20"/>
-          <w14:ligatures w14:val="none"/>
-        </w:rPr>
-        <w:br/>
-      </w:r>
-      <w:r>
-        <w:rPr>
-          <w:rFonts w:ascii="Courier New" w:eastAsia="Times New Roman" w:hAnsi="Courier New" w:cs="Courier New"/>
-          <w:color w:val="BCBEC4"/>
-          <w:kern w:val="0"/>
-          <w:sz w:val="20"/>
-          <w:szCs w:val="20"/>
+          <w:lang w:val="en-US"/>
+          <w14:ligatures w14:val="none"/>
+        </w:rPr>
+        <w:br/>
+      </w:r>
+      <w:r>
+        <w:rPr>
+          <w:rFonts w:ascii="Courier New" w:eastAsia="Times New Roman" w:hAnsi="Courier New" w:cs="Courier New"/>
+          <w:color w:val="BCBEC4"/>
+          <w:kern w:val="0"/>
+          <w:sz w:val="20"/>
+          <w:szCs w:val="20"/>
+          <w:lang w:val="en-US"/>
           <w14:ligatures w14:val="none"/>
         </w:rPr>
         <w:br/>
@@ -10849,6 +10981,7 @@
           <w:kern w:val="0"/>
           <w:sz w:val="20"/>
           <w:szCs w:val="20"/>
+          <w:lang w:val="en-US"/>
           <w14:ligatures w14:val="none"/>
         </w:rPr>
         <w:t xml:space="preserve"> </w:t>
@@ -10872,6 +11005,7 @@
           <w:kern w:val="0"/>
           <w:sz w:val="20"/>
           <w:szCs w:val="20"/>
+          <w:lang w:val="en-US"/>
           <w14:ligatures w14:val="none"/>
         </w:rPr>
         <w:t xml:space="preserve"> = </w:t>
@@ -10895,6 +11029,7 @@
           <w:kern w:val="0"/>
           <w:sz w:val="20"/>
           <w:szCs w:val="20"/>
+          <w:lang w:val="en-US"/>
           <w14:ligatures w14:val="none"/>
         </w:rPr>
         <w:t>::</w:t>
@@ -10918,6 +11053,7 @@
           <w:kern w:val="0"/>
           <w:sz w:val="20"/>
           <w:szCs w:val="20"/>
+          <w:lang w:val="en-US"/>
           <w14:ligatures w14:val="none"/>
         </w:rPr>
         <w:t>::</w:t>
@@ -10941,6 +11077,7 @@
           <w:kern w:val="0"/>
           <w:sz w:val="20"/>
           <w:szCs w:val="20"/>
+          <w:lang w:val="en-US"/>
           <w14:ligatures w14:val="none"/>
         </w:rPr>
         <w:t>(</w:t>
@@ -10952,6 +11089,7 @@
           <w:kern w:val="0"/>
           <w:sz w:val="20"/>
           <w:szCs w:val="20"/>
+          <w:lang w:val="en-US"/>
           <w14:ligatures w14:val="none"/>
         </w:rPr>
         <w:t>5.0</w:t>
@@ -10963,6 +11101,7 @@
           <w:kern w:val="0"/>
           <w:sz w:val="20"/>
           <w:szCs w:val="20"/>
+          <w:lang w:val="en-US"/>
           <w14:ligatures w14:val="none"/>
         </w:rPr>
         <w:t>);</w:t>
@@ -10974,6 +11113,7 @@
           <w:kern w:val="0"/>
           <w:sz w:val="20"/>
           <w:szCs w:val="20"/>
+          <w:lang w:val="en-US"/>
           <w14:ligatures w14:val="none"/>
         </w:rPr>
         <w:br/>
@@ -10998,6 +11138,7 @@
           <w:kern w:val="0"/>
           <w:sz w:val="20"/>
           <w:szCs w:val="20"/>
+          <w:lang w:val="en-US"/>
           <w14:ligatures w14:val="none"/>
         </w:rPr>
         <w:t xml:space="preserve"> </w:t>
@@ -11021,6 +11162,7 @@
           <w:kern w:val="0"/>
           <w:sz w:val="20"/>
           <w:szCs w:val="20"/>
+          <w:lang w:val="en-US"/>
           <w14:ligatures w14:val="none"/>
         </w:rPr>
         <w:t xml:space="preserve"> = </w:t>
@@ -11044,6 +11186,7 @@
           <w:kern w:val="0"/>
           <w:sz w:val="20"/>
           <w:szCs w:val="20"/>
+          <w:lang w:val="en-US"/>
           <w14:ligatures w14:val="none"/>
         </w:rPr>
         <w:t>::</w:t>
@@ -11067,6 +11210,7 @@
           <w:kern w:val="0"/>
           <w:sz w:val="20"/>
           <w:szCs w:val="20"/>
+          <w:lang w:val="en-US"/>
           <w14:ligatures w14:val="none"/>
         </w:rPr>
         <w:t>::</w:t>
@@ -11090,6 +11234,7 @@
           <w:kern w:val="0"/>
           <w:sz w:val="20"/>
           <w:szCs w:val="20"/>
+          <w:lang w:val="en-US"/>
           <w14:ligatures w14:val="none"/>
         </w:rPr>
         <w:t>::</w:t>
@@ -11113,6 +11258,7 @@
           <w:kern w:val="0"/>
           <w:sz w:val="20"/>
           <w:szCs w:val="20"/>
+          <w:lang w:val="en-US"/>
           <w14:ligatures w14:val="none"/>
         </w:rPr>
         <w:t>(</w:t>
@@ -11124,6 +11270,7 @@
           <w:kern w:val="0"/>
           <w:sz w:val="20"/>
           <w:szCs w:val="20"/>
+          <w:lang w:val="en-US"/>
           <w14:ligatures w14:val="none"/>
         </w:rPr>
         <w:t>3.0</w:t>
@@ -11135,6 +11282,7 @@
           <w:kern w:val="0"/>
           <w:sz w:val="20"/>
           <w:szCs w:val="20"/>
+          <w:lang w:val="en-US"/>
           <w14:ligatures w14:val="none"/>
         </w:rPr>
         <w:t xml:space="preserve">, </w:t>
@@ -11146,6 +11294,7 @@
           <w:kern w:val="0"/>
           <w:sz w:val="20"/>
           <w:szCs w:val="20"/>
+          <w:lang w:val="en-US"/>
           <w14:ligatures w14:val="none"/>
         </w:rPr>
         <w:t>4.0</w:t>
@@ -11157,6 +11306,7 @@
           <w:kern w:val="0"/>
           <w:sz w:val="20"/>
           <w:szCs w:val="20"/>
+          <w:lang w:val="en-US"/>
           <w14:ligatures w14:val="none"/>
         </w:rPr>
         <w:t>);</w:t>
@@ -11168,17 +11318,19 @@
           <w:kern w:val="0"/>
           <w:sz w:val="20"/>
           <w:szCs w:val="20"/>
-          <w14:ligatures w14:val="none"/>
-        </w:rPr>
-        <w:br/>
-      </w:r>
-      <w:r>
-        <w:rPr>
-          <w:rFonts w:ascii="Courier New" w:eastAsia="Times New Roman" w:hAnsi="Courier New" w:cs="Courier New"/>
-          <w:color w:val="BCBEC4"/>
-          <w:kern w:val="0"/>
-          <w:sz w:val="20"/>
-          <w:szCs w:val="20"/>
+          <w:lang w:val="en-US"/>
+          <w14:ligatures w14:val="none"/>
+        </w:rPr>
+        <w:br/>
+      </w:r>
+      <w:r>
+        <w:rPr>
+          <w:rFonts w:ascii="Courier New" w:eastAsia="Times New Roman" w:hAnsi="Courier New" w:cs="Courier New"/>
+          <w:color w:val="BCBEC4"/>
+          <w:kern w:val="0"/>
+          <w:sz w:val="20"/>
+          <w:szCs w:val="20"/>
+          <w:lang w:val="en-US"/>
           <w14:ligatures w14:val="none"/>
         </w:rPr>
         <w:br/>
@@ -11203,6 +11355,7 @@
           <w:kern w:val="0"/>
           <w:sz w:val="20"/>
           <w:szCs w:val="20"/>
+          <w:lang w:val="en-US"/>
           <w14:ligatures w14:val="none"/>
         </w:rPr>
         <w:t>_</w:t>
@@ -11226,6 +11379,7 @@
           <w:kern w:val="0"/>
           <w:sz w:val="20"/>
           <w:szCs w:val="20"/>
+          <w:lang w:val="en-US"/>
           <w14:ligatures w14:val="none"/>
         </w:rPr>
         <w:t>(</w:t>
@@ -11237,17 +11391,65 @@
           <w:kern w:val="0"/>
           <w:sz w:val="20"/>
           <w:szCs w:val="20"/>
-          <w14:ligatures w14:val="none"/>
-        </w:rPr>
-        <w:t>"Радиус круга: {}"</w:t>
-      </w:r>
-      <w:r>
-        <w:rPr>
-          <w:rFonts w:ascii="Courier New" w:eastAsia="Times New Roman" w:hAnsi="Courier New" w:cs="Courier New"/>
-          <w:color w:val="BCBEC4"/>
-          <w:kern w:val="0"/>
-          <w:sz w:val="20"/>
-          <w:szCs w:val="20"/>
+          <w:lang w:val="en-US"/>
+          <w14:ligatures w14:val="none"/>
+        </w:rPr>
+        <w:t>"</w:t>
+      </w:r>
+      <w:r>
+        <w:rPr>
+          <w:rFonts w:ascii="Courier New" w:eastAsia="Times New Roman" w:hAnsi="Courier New" w:cs="Courier New"/>
+          <w:color w:val="6AAB73"/>
+          <w:kern w:val="0"/>
+          <w:sz w:val="20"/>
+          <w:szCs w:val="20"/>
+          <w14:ligatures w14:val="none"/>
+        </w:rPr>
+        <w:t>Радиус</w:t>
+      </w:r>
+      <w:r>
+        <w:rPr>
+          <w:rFonts w:ascii="Courier New" w:eastAsia="Times New Roman" w:hAnsi="Courier New" w:cs="Courier New"/>
+          <w:color w:val="6AAB73"/>
+          <w:kern w:val="0"/>
+          <w:sz w:val="20"/>
+          <w:szCs w:val="20"/>
+          <w:lang w:val="en-US"/>
+          <w14:ligatures w14:val="none"/>
+        </w:rPr>
+        <w:t xml:space="preserve"> </w:t>
+      </w:r>
+      <w:r>
+        <w:rPr>
+          <w:rFonts w:ascii="Courier New" w:eastAsia="Times New Roman" w:hAnsi="Courier New" w:cs="Courier New"/>
+          <w:color w:val="6AAB73"/>
+          <w:kern w:val="0"/>
+          <w:sz w:val="20"/>
+          <w:szCs w:val="20"/>
+          <w14:ligatures w14:val="none"/>
+        </w:rPr>
+        <w:t>круга</w:t>
+      </w:r>
+      <w:r>
+        <w:rPr>
+          <w:rFonts w:ascii="Courier New" w:eastAsia="Times New Roman" w:hAnsi="Courier New" w:cs="Courier New"/>
+          <w:color w:val="6AAB73"/>
+          <w:kern w:val="0"/>
+          <w:sz w:val="20"/>
+          <w:szCs w:val="20"/>
+          <w:lang w:val="en-US"/>
+          <w14:ligatures w14:val="none"/>
+        </w:rPr>
+        <w:t>: {}"</w:t>
+      </w:r>
+      <w:r>
+        <w:rPr>
+          <w:rFonts w:ascii="Courier New" w:eastAsia="Times New Roman" w:hAnsi="Courier New" w:cs="Courier New"/>
+          <w:color w:val="BCBEC4"/>
+          <w:kern w:val="0"/>
+          <w:sz w:val="20"/>
+          <w:szCs w:val="20"/>
+          <w:lang w:val="en-US"/>
           <w14:ligatures w14:val="none"/>
         </w:rPr>
         <w:t xml:space="preserve">, </w:t>
@@ -11271,6 +11473,7 @@
           <w:kern w:val="0"/>
           <w:sz w:val="20"/>
           <w:szCs w:val="20"/>
+          <w:lang w:val="en-US"/>
           <w14:ligatures w14:val="none"/>
         </w:rPr>
         <w:t>.</w:t>
@@ -11294,6 +11497,7 @@
           <w:kern w:val="0"/>
           <w:sz w:val="20"/>
           <w:szCs w:val="20"/>
+          <w:lang w:val="en-US"/>
           <w14:ligatures w14:val="none"/>
         </w:rPr>
         <w:t>);</w:t>
@@ -11305,17 +11509,19 @@
           <w:kern w:val="0"/>
           <w:sz w:val="20"/>
           <w:szCs w:val="20"/>
-          <w14:ligatures w14:val="none"/>
-        </w:rPr>
-        <w:br/>
-      </w:r>
-      <w:r>
-        <w:rPr>
-          <w:rFonts w:ascii="Courier New" w:eastAsia="Times New Roman" w:hAnsi="Courier New" w:cs="Courier New"/>
-          <w:color w:val="BCBEC4"/>
-          <w:kern w:val="0"/>
-          <w:sz w:val="20"/>
-          <w:szCs w:val="20"/>
+          <w:lang w:val="en-US"/>
+          <w14:ligatures w14:val="none"/>
+        </w:rPr>
+        <w:br/>
+      </w:r>
+      <w:r>
+        <w:rPr>
+          <w:rFonts w:ascii="Courier New" w:eastAsia="Times New Roman" w:hAnsi="Courier New" w:cs="Courier New"/>
+          <w:color w:val="BCBEC4"/>
+          <w:kern w:val="0"/>
+          <w:sz w:val="20"/>
+          <w:szCs w:val="20"/>
+          <w:lang w:val="en-US"/>
           <w14:ligatures w14:val="none"/>
         </w:rPr>
         <w:lastRenderedPageBreak/>
@@ -11340,6 +11546,7 @@
           <w:kern w:val="0"/>
           <w:sz w:val="20"/>
           <w:szCs w:val="20"/>
+          <w:lang w:val="en-US"/>
           <w14:ligatures w14:val="none"/>
         </w:rPr>
         <w:t>_</w:t>
@@ -11363,6 +11570,7 @@
           <w:kern w:val="0"/>
           <w:sz w:val="20"/>
           <w:szCs w:val="20"/>
+          <w:lang w:val="en-US"/>
           <w14:ligatures w14:val="none"/>
         </w:rPr>
         <w:t>(</w:t>
@@ -11374,17 +11582,65 @@
           <w:kern w:val="0"/>
           <w:sz w:val="20"/>
           <w:szCs w:val="20"/>
-          <w14:ligatures w14:val="none"/>
-        </w:rPr>
-        <w:t>"Основание треугольника: {}"</w:t>
-      </w:r>
-      <w:r>
-        <w:rPr>
-          <w:rFonts w:ascii="Courier New" w:eastAsia="Times New Roman" w:hAnsi="Courier New" w:cs="Courier New"/>
-          <w:color w:val="BCBEC4"/>
-          <w:kern w:val="0"/>
-          <w:sz w:val="20"/>
-          <w:szCs w:val="20"/>
+          <w:lang w:val="en-US"/>
+          <w14:ligatures w14:val="none"/>
+        </w:rPr>
+        <w:t>"</w:t>
+      </w:r>
+      <w:r>
+        <w:rPr>
+          <w:rFonts w:ascii="Courier New" w:eastAsia="Times New Roman" w:hAnsi="Courier New" w:cs="Courier New"/>
+          <w:color w:val="6AAB73"/>
+          <w:kern w:val="0"/>
+          <w:sz w:val="20"/>
+          <w:szCs w:val="20"/>
+          <w14:ligatures w14:val="none"/>
+        </w:rPr>
+        <w:t>Основание</w:t>
+      </w:r>
+      <w:r>
+        <w:rPr>
+          <w:rFonts w:ascii="Courier New" w:eastAsia="Times New Roman" w:hAnsi="Courier New" w:cs="Courier New"/>
+          <w:color w:val="6AAB73"/>
+          <w:kern w:val="0"/>
+          <w:sz w:val="20"/>
+          <w:szCs w:val="20"/>
+          <w:lang w:val="en-US"/>
+          <w14:ligatures w14:val="none"/>
+        </w:rPr>
+        <w:t xml:space="preserve"> </w:t>
+      </w:r>
+      <w:r>
+        <w:rPr>
+          <w:rFonts w:ascii="Courier New" w:eastAsia="Times New Roman" w:hAnsi="Courier New" w:cs="Courier New"/>
+          <w:color w:val="6AAB73"/>
+          <w:kern w:val="0"/>
+          <w:sz w:val="20"/>
+          <w:szCs w:val="20"/>
+          <w14:ligatures w14:val="none"/>
+        </w:rPr>
+        <w:t>треугольника</w:t>
+      </w:r>
+      <w:r>
+        <w:rPr>
+          <w:rFonts w:ascii="Courier New" w:eastAsia="Times New Roman" w:hAnsi="Courier New" w:cs="Courier New"/>
+          <w:color w:val="6AAB73"/>
+          <w:kern w:val="0"/>
+          <w:sz w:val="20"/>
+          <w:szCs w:val="20"/>
+          <w:lang w:val="en-US"/>
+          <w14:ligatures w14:val="none"/>
+        </w:rPr>
+        <w:t>: {}"</w:t>
+      </w:r>
+      <w:r>
+        <w:rPr>
+          <w:rFonts w:ascii="Courier New" w:eastAsia="Times New Roman" w:hAnsi="Courier New" w:cs="Courier New"/>
+          <w:color w:val="BCBEC4"/>
+          <w:kern w:val="0"/>
+          <w:sz w:val="20"/>
+          <w:szCs w:val="20"/>
+          <w:lang w:val="en-US"/>
           <w14:ligatures w14:val="none"/>
         </w:rPr>
         <w:t xml:space="preserve">, </w:t>
@@ -11408,6 +11664,7 @@
           <w:kern w:val="0"/>
           <w:sz w:val="20"/>
           <w:szCs w:val="20"/>
+          <w:lang w:val="en-US"/>
           <w14:ligatures w14:val="none"/>
         </w:rPr>
         <w:t>.</w:t>
@@ -11431,6 +11688,7 @@
           <w:kern w:val="0"/>
           <w:sz w:val="20"/>
           <w:szCs w:val="20"/>
+          <w:lang w:val="en-US"/>
           <w14:ligatures w14:val="none"/>
         </w:rPr>
         <w:t>);</w:t>
@@ -11442,6 +11700,7 @@
           <w:kern w:val="0"/>
           <w:sz w:val="20"/>
           <w:szCs w:val="20"/>
+          <w:lang w:val="en-US"/>
           <w14:ligatures w14:val="none"/>
         </w:rPr>
         <w:br/>
@@ -11466,6 +11725,7 @@
           <w:kern w:val="0"/>
           <w:sz w:val="20"/>
           <w:szCs w:val="20"/>
+          <w:lang w:val="en-US"/>
           <w14:ligatures w14:val="none"/>
         </w:rPr>
         <w:t>_</w:t>
@@ -11489,6 +11749,7 @@
           <w:kern w:val="0"/>
           <w:sz w:val="20"/>
           <w:szCs w:val="20"/>
+          <w:lang w:val="en-US"/>
           <w14:ligatures w14:val="none"/>
         </w:rPr>
         <w:t>(</w:t>
@@ -11500,17 +11761,65 @@
           <w:kern w:val="0"/>
           <w:sz w:val="20"/>
           <w:szCs w:val="20"/>
-          <w14:ligatures w14:val="none"/>
-        </w:rPr>
-        <w:t>"Высота треугольника: {}"</w:t>
-      </w:r>
-      <w:r>
-        <w:rPr>
-          <w:rFonts w:ascii="Courier New" w:eastAsia="Times New Roman" w:hAnsi="Courier New" w:cs="Courier New"/>
-          <w:color w:val="BCBEC4"/>
-          <w:kern w:val="0"/>
-          <w:sz w:val="20"/>
-          <w:szCs w:val="20"/>
+          <w:lang w:val="en-US"/>
+          <w14:ligatures w14:val="none"/>
+        </w:rPr>
+        <w:t>"</w:t>
+      </w:r>
+      <w:r>
+        <w:rPr>
+          <w:rFonts w:ascii="Courier New" w:eastAsia="Times New Roman" w:hAnsi="Courier New" w:cs="Courier New"/>
+          <w:color w:val="6AAB73"/>
+          <w:kern w:val="0"/>
+          <w:sz w:val="20"/>
+          <w:szCs w:val="20"/>
+          <w14:ligatures w14:val="none"/>
+        </w:rPr>
+        <w:t>Высота</w:t>
+      </w:r>
+      <w:r>
+        <w:rPr>
+          <w:rFonts w:ascii="Courier New" w:eastAsia="Times New Roman" w:hAnsi="Courier New" w:cs="Courier New"/>
+          <w:color w:val="6AAB73"/>
+          <w:kern w:val="0"/>
+          <w:sz w:val="20"/>
+          <w:szCs w:val="20"/>
+          <w:lang w:val="en-US"/>
+          <w14:ligatures w14:val="none"/>
+        </w:rPr>
+        <w:t xml:space="preserve"> </w:t>
+      </w:r>
+      <w:r>
+        <w:rPr>
+          <w:rFonts w:ascii="Courier New" w:eastAsia="Times New Roman" w:hAnsi="Courier New" w:cs="Courier New"/>
+          <w:color w:val="6AAB73"/>
+          <w:kern w:val="0"/>
+          <w:sz w:val="20"/>
+          <w:szCs w:val="20"/>
+          <w14:ligatures w14:val="none"/>
+        </w:rPr>
+        <w:t>треугольника</w:t>
+      </w:r>
+      <w:r>
+        <w:rPr>
+          <w:rFonts w:ascii="Courier New" w:eastAsia="Times New Roman" w:hAnsi="Courier New" w:cs="Courier New"/>
+          <w:color w:val="6AAB73"/>
+          <w:kern w:val="0"/>
+          <w:sz w:val="20"/>
+          <w:szCs w:val="20"/>
+          <w:lang w:val="en-US"/>
+          <w14:ligatures w14:val="none"/>
+        </w:rPr>
+        <w:t>: {}"</w:t>
+      </w:r>
+      <w:r>
+        <w:rPr>
+          <w:rFonts w:ascii="Courier New" w:eastAsia="Times New Roman" w:hAnsi="Courier New" w:cs="Courier New"/>
+          <w:color w:val="BCBEC4"/>
+          <w:kern w:val="0"/>
+          <w:sz w:val="20"/>
+          <w:szCs w:val="20"/>
+          <w:lang w:val="en-US"/>
           <w14:ligatures w14:val="none"/>
         </w:rPr>
         <w:t xml:space="preserve">, </w:t>
@@ -11534,6 +11843,7 @@
           <w:kern w:val="0"/>
           <w:sz w:val="20"/>
           <w:szCs w:val="20"/>
+          <w:lang w:val="en-US"/>
           <w14:ligatures w14:val="none"/>
         </w:rPr>
         <w:t>.</w:t>
@@ -11557,6 +11867,7 @@
           <w:kern w:val="0"/>
           <w:sz w:val="20"/>
           <w:szCs w:val="20"/>
+          <w:lang w:val="en-US"/>
           <w14:ligatures w14:val="none"/>
         </w:rPr>
         <w:t>);</w:t>
@@ -11568,6 +11879,7 @@
           <w:kern w:val="0"/>
           <w:sz w:val="20"/>
           <w:szCs w:val="20"/>
+          <w:lang w:val="en-US"/>
           <w14:ligatures w14:val="none"/>
         </w:rPr>
         <w:br/>
@@ -11580,6 +11892,7 @@
           <w:kern w:val="0"/>
           <w:sz w:val="20"/>
           <w:szCs w:val="20"/>
+          <w:lang w:val="en-US"/>
           <w14:ligatures w14:val="none"/>
         </w:rPr>
         <w:br/>
@@ -11604,6 +11917,7 @@
           <w:kern w:val="0"/>
           <w:sz w:val="20"/>
           <w:szCs w:val="20"/>
+          <w:lang w:val="en-US"/>
           <w14:ligatures w14:val="none"/>
         </w:rPr>
         <w:t xml:space="preserve"> </w:t>
@@ -11627,6 +11941,7 @@
           <w:kern w:val="0"/>
           <w:sz w:val="20"/>
           <w:szCs w:val="20"/>
+          <w:lang w:val="en-US"/>
           <w14:ligatures w14:val="none"/>
         </w:rPr>
         <w:t>_</w:t>
@@ -11650,6 +11965,7 @@
           <w:kern w:val="0"/>
           <w:sz w:val="20"/>
           <w:szCs w:val="20"/>
+          <w:lang w:val="en-US"/>
           <w14:ligatures w14:val="none"/>
         </w:rPr>
         <w:t xml:space="preserve"> = </w:t>
@@ -11673,6 +11989,7 @@
           <w:kern w:val="0"/>
           <w:sz w:val="20"/>
           <w:szCs w:val="20"/>
+          <w:lang w:val="en-US"/>
           <w14:ligatures w14:val="none"/>
         </w:rPr>
         <w:t>.</w:t>
@@ -11696,6 +12013,7 @@
           <w:kern w:val="0"/>
           <w:sz w:val="20"/>
           <w:szCs w:val="20"/>
+          <w:lang w:val="en-US"/>
           <w14:ligatures w14:val="none"/>
         </w:rPr>
         <w:t>();</w:t>
@@ -11707,6 +12025,7 @@
           <w:kern w:val="0"/>
           <w:sz w:val="20"/>
           <w:szCs w:val="20"/>
+          <w:lang w:val="en-US"/>
           <w14:ligatures w14:val="none"/>
         </w:rPr>
         <w:br/>
@@ -11731,6 +12050,7 @@
           <w:kern w:val="0"/>
           <w:sz w:val="20"/>
           <w:szCs w:val="20"/>
+          <w:lang w:val="en-US"/>
           <w14:ligatures w14:val="none"/>
         </w:rPr>
         <w:t xml:space="preserve"> </w:t>
@@ -11754,6 +12074,7 @@
           <w:kern w:val="0"/>
           <w:sz w:val="20"/>
           <w:szCs w:val="20"/>
+          <w:lang w:val="en-US"/>
           <w14:ligatures w14:val="none"/>
         </w:rPr>
         <w:t>_</w:t>
@@ -11777,6 +12098,7 @@
           <w:kern w:val="0"/>
           <w:sz w:val="20"/>
           <w:szCs w:val="20"/>
+          <w:lang w:val="en-US"/>
           <w14:ligatures w14:val="none"/>
         </w:rPr>
         <w:t xml:space="preserve"> = </w:t>
@@ -11800,6 +12122,7 @@
           <w:kern w:val="0"/>
           <w:sz w:val="20"/>
           <w:szCs w:val="20"/>
+          <w:lang w:val="en-US"/>
           <w14:ligatures w14:val="none"/>
         </w:rPr>
         <w:t>.</w:t>
@@ -11823,6 +12146,7 @@
           <w:kern w:val="0"/>
           <w:sz w:val="20"/>
           <w:szCs w:val="20"/>
+          <w:lang w:val="en-US"/>
           <w14:ligatures w14:val="none"/>
         </w:rPr>
         <w:t>();</w:t>
@@ -11834,6 +12158,7 @@
           <w:kern w:val="0"/>
           <w:sz w:val="20"/>
           <w:szCs w:val="20"/>
+          <w:lang w:val="en-US"/>
           <w14:ligatures w14:val="none"/>
         </w:rPr>
         <w:br/>
@@ -11846,6 +12171,7 @@
           <w:kern w:val="0"/>
           <w:sz w:val="20"/>
           <w:szCs w:val="20"/>
+          <w:lang w:val="en-US"/>
           <w14:ligatures w14:val="none"/>
         </w:rPr>
         <w:br/>
@@ -11870,6 +12196,7 @@
           <w:kern w:val="0"/>
           <w:sz w:val="20"/>
           <w:szCs w:val="20"/>
+          <w:lang w:val="en-US"/>
           <w14:ligatures w14:val="none"/>
         </w:rPr>
         <w:t>_</w:t>
@@ -11893,6 +12220,7 @@
           <w:kern w:val="0"/>
           <w:sz w:val="20"/>
           <w:szCs w:val="20"/>
+          <w:lang w:val="en-US"/>
           <w14:ligatures w14:val="none"/>
         </w:rPr>
         <w:t>(</w:t>
@@ -11904,17 +12232,65 @@
           <w:kern w:val="0"/>
           <w:sz w:val="20"/>
           <w:szCs w:val="20"/>
-          <w14:ligatures w14:val="none"/>
-        </w:rPr>
-        <w:t>"Площадь круга: {}"</w:t>
-      </w:r>
-      <w:r>
-        <w:rPr>
-          <w:rFonts w:ascii="Courier New" w:eastAsia="Times New Roman" w:hAnsi="Courier New" w:cs="Courier New"/>
-          <w:color w:val="BCBEC4"/>
-          <w:kern w:val="0"/>
-          <w:sz w:val="20"/>
-          <w:szCs w:val="20"/>
+          <w:lang w:val="en-US"/>
+          <w14:ligatures w14:val="none"/>
+        </w:rPr>
+        <w:t>"</w:t>
+      </w:r>
+      <w:r>
+        <w:rPr>
+          <w:rFonts w:ascii="Courier New" w:eastAsia="Times New Roman" w:hAnsi="Courier New" w:cs="Courier New"/>
+          <w:color w:val="6AAB73"/>
+          <w:kern w:val="0"/>
+          <w:sz w:val="20"/>
+          <w:szCs w:val="20"/>
+          <w14:ligatures w14:val="none"/>
+        </w:rPr>
+        <w:t>Площадь</w:t>
+      </w:r>
+      <w:r>
+        <w:rPr>
+          <w:rFonts w:ascii="Courier New" w:eastAsia="Times New Roman" w:hAnsi="Courier New" w:cs="Courier New"/>
+          <w:color w:val="6AAB73"/>
+          <w:kern w:val="0"/>
+          <w:sz w:val="20"/>
+          <w:szCs w:val="20"/>
+          <w:lang w:val="en-US"/>
+          <w14:ligatures w14:val="none"/>
+        </w:rPr>
+        <w:t xml:space="preserve"> </w:t>
+      </w:r>
+      <w:r>
+        <w:rPr>
+          <w:rFonts w:ascii="Courier New" w:eastAsia="Times New Roman" w:hAnsi="Courier New" w:cs="Courier New"/>
+          <w:color w:val="6AAB73"/>
+          <w:kern w:val="0"/>
+          <w:sz w:val="20"/>
+          <w:szCs w:val="20"/>
+          <w14:ligatures w14:val="none"/>
+        </w:rPr>
+        <w:t>круга</w:t>
+      </w:r>
+      <w:r>
+        <w:rPr>
+          <w:rFonts w:ascii="Courier New" w:eastAsia="Times New Roman" w:hAnsi="Courier New" w:cs="Courier New"/>
+          <w:color w:val="6AAB73"/>
+          <w:kern w:val="0"/>
+          <w:sz w:val="20"/>
+          <w:szCs w:val="20"/>
+          <w:lang w:val="en-US"/>
+          <w14:ligatures w14:val="none"/>
+        </w:rPr>
+        <w:t>: {}"</w:t>
+      </w:r>
+      <w:r>
+        <w:rPr>
+          <w:rFonts w:ascii="Courier New" w:eastAsia="Times New Roman" w:hAnsi="Courier New" w:cs="Courier New"/>
+          <w:color w:val="BCBEC4"/>
+          <w:kern w:val="0"/>
+          <w:sz w:val="20"/>
+          <w:szCs w:val="20"/>
+          <w:lang w:val="en-US"/>
           <w14:ligatures w14:val="none"/>
         </w:rPr>
         <w:t xml:space="preserve">, </w:t>
@@ -11938,6 +12314,7 @@
           <w:kern w:val="0"/>
           <w:sz w:val="20"/>
           <w:szCs w:val="20"/>
+          <w:lang w:val="en-US"/>
           <w14:ligatures w14:val="none"/>
         </w:rPr>
         <w:t>_</w:t>
@@ -11961,6 +12338,7 @@
           <w:kern w:val="0"/>
           <w:sz w:val="20"/>
           <w:szCs w:val="20"/>
+          <w:lang w:val="en-US"/>
           <w14:ligatures w14:val="none"/>
         </w:rPr>
         <w:t>);</w:t>
@@ -11972,6 +12350,7 @@
           <w:kern w:val="0"/>
           <w:sz w:val="20"/>
           <w:szCs w:val="20"/>
+          <w:lang w:val="en-US"/>
           <w14:ligatures w14:val="none"/>
         </w:rPr>
         <w:br/>
@@ -11996,6 +12375,7 @@
           <w:kern w:val="0"/>
           <w:sz w:val="20"/>
           <w:szCs w:val="20"/>
+          <w:lang w:val="en-US"/>
           <w14:ligatures w14:val="none"/>
         </w:rPr>
         <w:t>_</w:t>
@@ -12019,6 +12399,7 @@
           <w:kern w:val="0"/>
           <w:sz w:val="20"/>
           <w:szCs w:val="20"/>
+          <w:lang w:val="en-US"/>
           <w14:ligatures w14:val="none"/>
         </w:rPr>
         <w:t>(</w:t>
@@ -12030,17 +12411,65 @@
           <w:kern w:val="0"/>
           <w:sz w:val="20"/>
           <w:szCs w:val="20"/>
-          <w14:ligatures w14:val="none"/>
-        </w:rPr>
-        <w:t>"Площадь треугольника: {}"</w:t>
-      </w:r>
-      <w:r>
-        <w:rPr>
-          <w:rFonts w:ascii="Courier New" w:eastAsia="Times New Roman" w:hAnsi="Courier New" w:cs="Courier New"/>
-          <w:color w:val="BCBEC4"/>
-          <w:kern w:val="0"/>
-          <w:sz w:val="20"/>
-          <w:szCs w:val="20"/>
+          <w:lang w:val="en-US"/>
+          <w14:ligatures w14:val="none"/>
+        </w:rPr>
+        <w:t>"</w:t>
+      </w:r>
+      <w:r>
+        <w:rPr>
+          <w:rFonts w:ascii="Courier New" w:eastAsia="Times New Roman" w:hAnsi="Courier New" w:cs="Courier New"/>
+          <w:color w:val="6AAB73"/>
+          <w:kern w:val="0"/>
+          <w:sz w:val="20"/>
+          <w:szCs w:val="20"/>
+          <w14:ligatures w14:val="none"/>
+        </w:rPr>
+        <w:t>Площадь</w:t>
+      </w:r>
+      <w:r>
+        <w:rPr>
+          <w:rFonts w:ascii="Courier New" w:eastAsia="Times New Roman" w:hAnsi="Courier New" w:cs="Courier New"/>
+          <w:color w:val="6AAB73"/>
+          <w:kern w:val="0"/>
+          <w:sz w:val="20"/>
+          <w:szCs w:val="20"/>
+          <w:lang w:val="en-US"/>
+          <w14:ligatures w14:val="none"/>
+        </w:rPr>
+        <w:t xml:space="preserve"> </w:t>
+      </w:r>
+      <w:r>
+        <w:rPr>
+          <w:rFonts w:ascii="Courier New" w:eastAsia="Times New Roman" w:hAnsi="Courier New" w:cs="Courier New"/>
+          <w:color w:val="6AAB73"/>
+          <w:kern w:val="0"/>
+          <w:sz w:val="20"/>
+          <w:szCs w:val="20"/>
+          <w14:ligatures w14:val="none"/>
+        </w:rPr>
+        <w:t>треугольника</w:t>
+      </w:r>
+      <w:r>
+        <w:rPr>
+          <w:rFonts w:ascii="Courier New" w:eastAsia="Times New Roman" w:hAnsi="Courier New" w:cs="Courier New"/>
+          <w:color w:val="6AAB73"/>
+          <w:kern w:val="0"/>
+          <w:sz w:val="20"/>
+          <w:szCs w:val="20"/>
+          <w:lang w:val="en-US"/>
+          <w14:ligatures w14:val="none"/>
+        </w:rPr>
+        <w:t>: {}"</w:t>
+      </w:r>
+      <w:r>
+        <w:rPr>
+          <w:rFonts w:ascii="Courier New" w:eastAsia="Times New Roman" w:hAnsi="Courier New" w:cs="Courier New"/>
+          <w:color w:val="BCBEC4"/>
+          <w:kern w:val="0"/>
+          <w:sz w:val="20"/>
+          <w:szCs w:val="20"/>
+          <w:lang w:val="en-US"/>
           <w14:ligatures w14:val="none"/>
         </w:rPr>
         <w:t xml:space="preserve">, </w:t>
@@ -12064,6 +12493,7 @@
           <w:kern w:val="0"/>
           <w:sz w:val="20"/>
           <w:szCs w:val="20"/>
+          <w:lang w:val="en-US"/>
           <w14:ligatures w14:val="none"/>
         </w:rPr>
         <w:t>_</w:t>
@@ -12087,6 +12517,7 @@
           <w:kern w:val="0"/>
           <w:sz w:val="20"/>
           <w:szCs w:val="20"/>
+          <w:lang w:val="en-US"/>
           <w14:ligatures w14:val="none"/>
         </w:rPr>
         <w:t>);</w:t>
@@ -12098,17 +12529,19 @@
           <w:kern w:val="0"/>
           <w:sz w:val="20"/>
           <w:szCs w:val="20"/>
-          <w14:ligatures w14:val="none"/>
-        </w:rPr>
-        <w:br/>
-      </w:r>
-      <w:r>
-        <w:rPr>
-          <w:rFonts w:ascii="Courier New" w:eastAsia="Times New Roman" w:hAnsi="Courier New" w:cs="Courier New"/>
-          <w:color w:val="BCBEC4"/>
-          <w:kern w:val="0"/>
-          <w:sz w:val="20"/>
-          <w:szCs w:val="20"/>
+          <w:lang w:val="en-US"/>
+          <w14:ligatures w14:val="none"/>
+        </w:rPr>
+        <w:br/>
+      </w:r>
+      <w:r>
+        <w:rPr>
+          <w:rFonts w:ascii="Courier New" w:eastAsia="Times New Roman" w:hAnsi="Courier New" w:cs="Courier New"/>
+          <w:color w:val="BCBEC4"/>
+          <w:kern w:val="0"/>
+          <w:sz w:val="20"/>
+          <w:szCs w:val="20"/>
+          <w:lang w:val="en-US"/>
           <w14:ligatures w14:val="none"/>
         </w:rPr>
         <w:br/>
@@ -12133,6 +12566,7 @@
           <w:kern w:val="0"/>
           <w:sz w:val="20"/>
           <w:szCs w:val="20"/>
+          <w:lang w:val="en-US"/>
           <w14:ligatures w14:val="none"/>
         </w:rPr>
         <w:t>::</w:t>
@@ -12156,6 +12590,7 @@
           <w:kern w:val="0"/>
           <w:sz w:val="20"/>
           <w:szCs w:val="20"/>
+          <w:lang w:val="en-US"/>
           <w14:ligatures w14:val="none"/>
         </w:rPr>
         <w:t>_</w:t>
@@ -12179,6 +12614,7 @@
           <w:kern w:val="0"/>
           <w:sz w:val="20"/>
           <w:szCs w:val="20"/>
+          <w:lang w:val="en-US"/>
           <w14:ligatures w14:val="none"/>
         </w:rPr>
         <w:t>();</w:t>
@@ -12190,17 +12626,19 @@
           <w:kern w:val="0"/>
           <w:sz w:val="20"/>
           <w:szCs w:val="20"/>
-          <w14:ligatures w14:val="none"/>
-        </w:rPr>
-        <w:br/>
-      </w:r>
-      <w:r>
-        <w:rPr>
-          <w:rFonts w:ascii="Courier New" w:eastAsia="Times New Roman" w:hAnsi="Courier New" w:cs="Courier New"/>
-          <w:color w:val="BCBEC4"/>
-          <w:kern w:val="0"/>
-          <w:sz w:val="20"/>
-          <w:szCs w:val="20"/>
+          <w:lang w:val="en-US"/>
+          <w14:ligatures w14:val="none"/>
+        </w:rPr>
+        <w:br/>
+      </w:r>
+      <w:r>
+        <w:rPr>
+          <w:rFonts w:ascii="Courier New" w:eastAsia="Times New Roman" w:hAnsi="Courier New" w:cs="Courier New"/>
+          <w:color w:val="BCBEC4"/>
+          <w:kern w:val="0"/>
+          <w:sz w:val="20"/>
+          <w:szCs w:val="20"/>
+          <w:lang w:val="en-US"/>
           <w14:ligatures w14:val="none"/>
         </w:rPr>
         <w:br/>
@@ -12225,6 +12663,7 @@
           <w:kern w:val="0"/>
           <w:sz w:val="20"/>
           <w:szCs w:val="20"/>
+          <w:lang w:val="en-US"/>
           <w14:ligatures w14:val="none"/>
         </w:rPr>
         <w:t>::</w:t>
@@ -12248,6 +12687,7 @@
           <w:kern w:val="0"/>
           <w:sz w:val="20"/>
           <w:szCs w:val="20"/>
+          <w:lang w:val="en-US"/>
           <w14:ligatures w14:val="none"/>
         </w:rPr>
         <w:t>::</w:t>
@@ -12271,6 +12711,7 @@
           <w:kern w:val="0"/>
           <w:sz w:val="20"/>
           <w:szCs w:val="20"/>
+          <w:lang w:val="en-US"/>
           <w14:ligatures w14:val="none"/>
         </w:rPr>
         <w:t>_</w:t>
@@ -12294,6 +12735,7 @@
           <w:kern w:val="0"/>
           <w:sz w:val="20"/>
           <w:szCs w:val="20"/>
+          <w:lang w:val="en-US"/>
           <w14:ligatures w14:val="none"/>
         </w:rPr>
         <w:t>();</w:t>
@@ -12305,17 +12747,19 @@
           <w:kern w:val="0"/>
           <w:sz w:val="20"/>
           <w:szCs w:val="20"/>
-          <w14:ligatures w14:val="none"/>
-        </w:rPr>
-        <w:br/>
-      </w:r>
-      <w:r>
-        <w:rPr>
-          <w:rFonts w:ascii="Courier New" w:eastAsia="Times New Roman" w:hAnsi="Courier New" w:cs="Courier New"/>
-          <w:color w:val="BCBEC4"/>
-          <w:kern w:val="0"/>
-          <w:sz w:val="20"/>
-          <w:szCs w:val="20"/>
+          <w:lang w:val="en-US"/>
+          <w14:ligatures w14:val="none"/>
+        </w:rPr>
+        <w:br/>
+      </w:r>
+      <w:r>
+        <w:rPr>
+          <w:rFonts w:ascii="Courier New" w:eastAsia="Times New Roman" w:hAnsi="Courier New" w:cs="Courier New"/>
+          <w:color w:val="BCBEC4"/>
+          <w:kern w:val="0"/>
+          <w:sz w:val="20"/>
+          <w:szCs w:val="20"/>
+          <w:lang w:val="en-US"/>
           <w14:ligatures w14:val="none"/>
         </w:rPr>
         <w:br/>
@@ -12340,6 +12784,7 @@
           <w:kern w:val="0"/>
           <w:sz w:val="20"/>
           <w:szCs w:val="20"/>
+          <w:lang w:val="en-US"/>
           <w14:ligatures w14:val="none"/>
         </w:rPr>
         <w:t>::</w:t>
@@ -12363,6 +12808,7 @@
           <w:kern w:val="0"/>
           <w:sz w:val="20"/>
           <w:szCs w:val="20"/>
+          <w:lang w:val="en-US"/>
           <w14:ligatures w14:val="none"/>
         </w:rPr>
         <w:t>_</w:t>
@@ -12386,6 +12832,7 @@
           <w:kern w:val="0"/>
           <w:sz w:val="20"/>
           <w:szCs w:val="20"/>
+          <w:lang w:val="en-US"/>
           <w14:ligatures w14:val="none"/>
         </w:rPr>
         <w:t>_</w:t>
@@ -12409,6 +12856,7 @@
           <w:kern w:val="0"/>
           <w:sz w:val="20"/>
           <w:szCs w:val="20"/>
+          <w:lang w:val="en-US"/>
           <w14:ligatures w14:val="none"/>
         </w:rPr>
         <w:t>();</w:t>
@@ -12420,17 +12868,19 @@
           <w:kern w:val="0"/>
           <w:sz w:val="20"/>
           <w:szCs w:val="20"/>
-          <w14:ligatures w14:val="none"/>
-        </w:rPr>
-        <w:br/>
-      </w:r>
-      <w:r>
-        <w:rPr>
-          <w:rFonts w:ascii="Courier New" w:eastAsia="Times New Roman" w:hAnsi="Courier New" w:cs="Courier New"/>
-          <w:color w:val="BCBEC4"/>
-          <w:kern w:val="0"/>
-          <w:sz w:val="20"/>
-          <w:szCs w:val="20"/>
+          <w:lang w:val="en-US"/>
+          <w14:ligatures w14:val="none"/>
+        </w:rPr>
+        <w:br/>
+      </w:r>
+      <w:r>
+        <w:rPr>
+          <w:rFonts w:ascii="Courier New" w:eastAsia="Times New Roman" w:hAnsi="Courier New" w:cs="Courier New"/>
+          <w:color w:val="BCBEC4"/>
+          <w:kern w:val="0"/>
+          <w:sz w:val="20"/>
+          <w:szCs w:val="20"/>
+          <w:lang w:val="en-US"/>
           <w14:ligatures w14:val="none"/>
         </w:rPr>
         <w:br/>
@@ -12443,6 +12893,7 @@
           <w:kern w:val="0"/>
           <w:sz w:val="20"/>
           <w:szCs w:val="20"/>
+          <w:lang w:val="en-US"/>
           <w14:ligatures w14:val="none"/>
         </w:rPr>
         <w:br/>
@@ -12467,6 +12918,7 @@
           <w:kern w:val="0"/>
           <w:sz w:val="20"/>
           <w:szCs w:val="20"/>
+          <w:lang w:val="en-US"/>
           <w14:ligatures w14:val="none"/>
         </w:rPr>
         <w:t xml:space="preserve"> </w:t>
@@ -12490,6 +12942,7 @@
           <w:kern w:val="0"/>
           <w:sz w:val="20"/>
           <w:szCs w:val="20"/>
+          <w:lang w:val="en-US"/>
           <w14:ligatures w14:val="none"/>
         </w:rPr>
         <w:t xml:space="preserve"> </w:t>
@@ -12513,6 +12966,7 @@
           <w:kern w:val="0"/>
           <w:sz w:val="20"/>
           <w:szCs w:val="20"/>
+          <w:lang w:val="en-US"/>
           <w14:ligatures w14:val="none"/>
         </w:rPr>
         <w:t xml:space="preserve"> = </w:t>
@@ -12524,6 +12978,7 @@
           <w:kern w:val="0"/>
           <w:sz w:val="20"/>
           <w:szCs w:val="20"/>
+          <w:lang w:val="en-US"/>
           <w14:ligatures w14:val="none"/>
         </w:rPr>
         <w:t>0</w:t>
@@ -12535,6 +12990,7 @@
           <w:kern w:val="0"/>
           <w:sz w:val="20"/>
           <w:szCs w:val="20"/>
+          <w:lang w:val="en-US"/>
           <w14:ligatures w14:val="none"/>
         </w:rPr>
         <w:t>;</w:t>
@@ -12546,6 +13002,7 @@
           <w:kern w:val="0"/>
           <w:sz w:val="20"/>
           <w:szCs w:val="20"/>
+          <w:lang w:val="en-US"/>
           <w14:ligatures w14:val="none"/>
         </w:rPr>
         <w:br/>
@@ -12570,6 +13027,7 @@
           <w:kern w:val="0"/>
           <w:sz w:val="20"/>
           <w:szCs w:val="20"/>
+          <w:lang w:val="en-US"/>
           <w14:ligatures w14:val="none"/>
         </w:rPr>
         <w:t xml:space="preserve"> </w:t>
@@ -12593,6 +13051,7 @@
           <w:kern w:val="0"/>
           <w:sz w:val="20"/>
           <w:szCs w:val="20"/>
+          <w:lang w:val="en-US"/>
           <w14:ligatures w14:val="none"/>
         </w:rPr>
         <w:t xml:space="preserve"> &lt; </w:t>
@@ -12604,6 +13063,7 @@
           <w:kern w:val="0"/>
           <w:sz w:val="20"/>
           <w:szCs w:val="20"/>
+          <w:lang w:val="en-US"/>
           <w14:ligatures w14:val="none"/>
         </w:rPr>
         <w:t>10</w:t>
@@ -12615,6 +13075,7 @@
           <w:kern w:val="0"/>
           <w:sz w:val="20"/>
           <w:szCs w:val="20"/>
+          <w:lang w:val="en-US"/>
           <w14:ligatures w14:val="none"/>
         </w:rPr>
         <w:br/>
@@ -12627,6 +13088,7 @@
           <w:kern w:val="0"/>
           <w:sz w:val="20"/>
           <w:szCs w:val="20"/>
+          <w:lang w:val="en-US"/>
           <w14:ligatures w14:val="none"/>
         </w:rPr>
         <w:t>{</w:t>
@@ -12638,6 +13100,7 @@
           <w:kern w:val="0"/>
           <w:sz w:val="20"/>
           <w:szCs w:val="20"/>
+          <w:lang w:val="en-US"/>
           <w14:ligatures w14:val="none"/>
         </w:rPr>
         <w:br/>
@@ -12662,6 +13125,7 @@
           <w:kern w:val="0"/>
           <w:sz w:val="20"/>
           <w:szCs w:val="20"/>
+          <w:lang w:val="en-US"/>
           <w14:ligatures w14:val="none"/>
         </w:rPr>
         <w:t xml:space="preserve"> </w:t>
@@ -12685,6 +13149,7 @@
           <w:kern w:val="0"/>
           <w:sz w:val="20"/>
           <w:szCs w:val="20"/>
+          <w:lang w:val="en-US"/>
           <w14:ligatures w14:val="none"/>
         </w:rPr>
         <w:t xml:space="preserve"> &gt; </w:t>
@@ -12696,6 +13161,7 @@
           <w:kern w:val="0"/>
           <w:sz w:val="20"/>
           <w:szCs w:val="20"/>
+          <w:lang w:val="en-US"/>
           <w14:ligatures w14:val="none"/>
         </w:rPr>
         <w:t xml:space="preserve">8 </w:t>
@@ -12707,6 +13173,7 @@
           <w:kern w:val="0"/>
           <w:sz w:val="20"/>
           <w:szCs w:val="20"/>
+          <w:lang w:val="en-US"/>
           <w14:ligatures w14:val="none"/>
         </w:rPr>
         <w:t>{</w:t>
@@ -12718,6 +13185,7 @@
           <w:kern w:val="0"/>
           <w:sz w:val="20"/>
           <w:szCs w:val="20"/>
+          <w:lang w:val="en-US"/>
           <w14:ligatures w14:val="none"/>
         </w:rPr>
         <w:br/>
@@ -12742,6 +13210,7 @@
           <w:kern w:val="0"/>
           <w:sz w:val="20"/>
           <w:szCs w:val="20"/>
+          <w:lang w:val="en-US"/>
           <w14:ligatures w14:val="none"/>
         </w:rPr>
         <w:t>;</w:t>
@@ -12753,6 +13222,7 @@
           <w:kern w:val="0"/>
           <w:sz w:val="20"/>
           <w:szCs w:val="20"/>
+          <w:lang w:val="en-US"/>
           <w14:ligatures w14:val="none"/>
         </w:rPr>
         <w:br/>
@@ -12765,6 +13235,7 @@
           <w:kern w:val="0"/>
           <w:sz w:val="20"/>
           <w:szCs w:val="20"/>
+          <w:lang w:val="en-US"/>
           <w14:ligatures w14:val="none"/>
         </w:rPr>
         <w:br/>
@@ -12789,6 +13260,7 @@
           <w:kern w:val="0"/>
           <w:sz w:val="20"/>
           <w:szCs w:val="20"/>
+          <w:lang w:val="en-US"/>
           <w14:ligatures w14:val="none"/>
         </w:rPr>
         <w:t>_</w:t>
@@ -12812,6 +13284,7 @@
           <w:kern w:val="0"/>
           <w:sz w:val="20"/>
           <w:szCs w:val="20"/>
+          <w:lang w:val="en-US"/>
           <w14:ligatures w14:val="none"/>
         </w:rPr>
         <w:t>(</w:t>
@@ -12823,6 +13296,7 @@
           <w:kern w:val="0"/>
           <w:sz w:val="20"/>
           <w:szCs w:val="20"/>
+          <w:lang w:val="en-US"/>
           <w14:ligatures w14:val="none"/>
         </w:rPr>
         <w:t>"</w:t>
@@ -12846,6 +13320,7 @@
           <w:kern w:val="0"/>
           <w:sz w:val="20"/>
           <w:szCs w:val="20"/>
+          <w:lang w:val="en-US"/>
           <w14:ligatures w14:val="none"/>
         </w:rPr>
         <w:t xml:space="preserve"> = {}"</w:t>
@@ -12857,6 +13332,7 @@
           <w:kern w:val="0"/>
           <w:sz w:val="20"/>
           <w:szCs w:val="20"/>
+          <w:lang w:val="en-US"/>
           <w14:ligatures w14:val="none"/>
         </w:rPr>
         <w:t xml:space="preserve">, </w:t>
@@ -12880,6 +13356,7 @@
           <w:kern w:val="0"/>
           <w:sz w:val="20"/>
           <w:szCs w:val="20"/>
+          <w:lang w:val="en-US"/>
           <w14:ligatures w14:val="none"/>
         </w:rPr>
         <w:t>);</w:t>
@@ -12891,6 +13368,7 @@
           <w:kern w:val="0"/>
           <w:sz w:val="20"/>
           <w:szCs w:val="20"/>
+          <w:lang w:val="en-US"/>
           <w14:ligatures w14:val="none"/>
         </w:rPr>
         <w:br/>
@@ -12915,6 +13393,7 @@
           <w:kern w:val="0"/>
           <w:sz w:val="20"/>
           <w:szCs w:val="20"/>
+          <w:lang w:val="en-US"/>
           <w14:ligatures w14:val="none"/>
         </w:rPr>
         <w:t xml:space="preserve"> = </w:t>
@@ -12938,6 +13417,7 @@
           <w:kern w:val="0"/>
           <w:sz w:val="20"/>
           <w:szCs w:val="20"/>
+          <w:lang w:val="en-US"/>
           <w14:ligatures w14:val="none"/>
         </w:rPr>
         <w:t xml:space="preserve"> + </w:t>
@@ -12949,6 +13429,7 @@
           <w:kern w:val="0"/>
           <w:sz w:val="20"/>
           <w:szCs w:val="20"/>
+          <w:lang w:val="en-US"/>
           <w14:ligatures w14:val="none"/>
         </w:rPr>
         <w:t>1</w:t>
@@ -12960,6 +13441,7 @@
           <w:kern w:val="0"/>
           <w:sz w:val="20"/>
           <w:szCs w:val="20"/>
+          <w:lang w:val="en-US"/>
           <w14:ligatures w14:val="none"/>
         </w:rPr>
         <w:t>;</w:t>
@@ -12971,6 +13453,7 @@
           <w:kern w:val="0"/>
           <w:sz w:val="20"/>
           <w:szCs w:val="20"/>
+          <w:lang w:val="en-US"/>
           <w14:ligatures w14:val="none"/>
         </w:rPr>
         <w:br/>
@@ -12983,6 +13466,7 @@
           <w:kern w:val="0"/>
           <w:sz w:val="20"/>
           <w:szCs w:val="20"/>
+          <w:lang w:val="en-US"/>
           <w14:ligatures w14:val="none"/>
         </w:rPr>
         <w:br/>
@@ -12995,17 +13479,19 @@
           <w:kern w:val="0"/>
           <w:sz w:val="20"/>
           <w:szCs w:val="20"/>
-          <w14:ligatures w14:val="none"/>
-        </w:rPr>
-        <w:br/>
-      </w:r>
-      <w:r>
-        <w:rPr>
-          <w:rFonts w:ascii="Courier New" w:eastAsia="Times New Roman" w:hAnsi="Courier New" w:cs="Courier New"/>
-          <w:color w:val="BCBEC4"/>
-          <w:kern w:val="0"/>
-          <w:sz w:val="20"/>
-          <w:szCs w:val="20"/>
+          <w:lang w:val="en-US"/>
+          <w14:ligatures w14:val="none"/>
+        </w:rPr>
+        <w:br/>
+      </w:r>
+      <w:r>
+        <w:rPr>
+          <w:rFonts w:ascii="Courier New" w:eastAsia="Times New Roman" w:hAnsi="Courier New" w:cs="Courier New"/>
+          <w:color w:val="BCBEC4"/>
+          <w:kern w:val="0"/>
+          <w:sz w:val="20"/>
+          <w:szCs w:val="20"/>
+          <w:lang w:val="en-US"/>
           <w14:ligatures w14:val="none"/>
         </w:rPr>
         <w:br/>
@@ -13018,6 +13504,7 @@
           <w:kern w:val="0"/>
           <w:sz w:val="20"/>
           <w:szCs w:val="20"/>
+          <w:lang w:val="en-US"/>
           <w14:ligatures w14:val="none"/>
         </w:rPr>
         <w:br/>
@@ -13042,6 +13529,7 @@
           <w:kern w:val="0"/>
           <w:sz w:val="20"/>
           <w:szCs w:val="20"/>
+          <w:lang w:val="en-US"/>
           <w14:ligatures w14:val="none"/>
         </w:rPr>
         <w:t xml:space="preserve"> </w:t>
@@ -13065,6 +13553,7 @@
           <w:kern w:val="0"/>
           <w:sz w:val="20"/>
           <w:szCs w:val="20"/>
+          <w:lang w:val="en-US"/>
           <w14:ligatures w14:val="none"/>
         </w:rPr>
         <w:t xml:space="preserve"> </w:t>
@@ -13088,6 +13577,7 @@
           <w:kern w:val="0"/>
           <w:sz w:val="20"/>
           <w:szCs w:val="20"/>
+          <w:lang w:val="en-US"/>
           <w14:ligatures w14:val="none"/>
         </w:rPr>
         <w:t xml:space="preserve"> = </w:t>
@@ -13099,6 +13589,7 @@
           <w:kern w:val="0"/>
           <w:sz w:val="20"/>
           <w:szCs w:val="20"/>
+          <w:lang w:val="en-US"/>
           <w14:ligatures w14:val="none"/>
         </w:rPr>
         <w:t>0</w:t>
@@ -13110,6 +13601,7 @@
           <w:kern w:val="0"/>
           <w:sz w:val="20"/>
           <w:szCs w:val="20"/>
+          <w:lang w:val="en-US"/>
           <w14:ligatures w14:val="none"/>
         </w:rPr>
         <w:t>;</w:t>
@@ -13121,6 +13613,7 @@
           <w:kern w:val="0"/>
           <w:sz w:val="20"/>
           <w:szCs w:val="20"/>
+          <w:lang w:val="en-US"/>
           <w14:ligatures w14:val="none"/>
         </w:rPr>
         <w:br/>
@@ -13145,6 +13638,7 @@
           <w:kern w:val="0"/>
           <w:sz w:val="20"/>
           <w:szCs w:val="20"/>
+          <w:lang w:val="en-US"/>
           <w14:ligatures w14:val="none"/>
         </w:rPr>
         <w:t xml:space="preserve"> </w:t>
@@ -13168,6 +13662,7 @@
           <w:kern w:val="0"/>
           <w:sz w:val="20"/>
           <w:szCs w:val="20"/>
+          <w:lang w:val="en-US"/>
           <w14:ligatures w14:val="none"/>
         </w:rPr>
         <w:t xml:space="preserve"> &lt; </w:t>
@@ -13179,6 +13674,7 @@
           <w:kern w:val="0"/>
           <w:sz w:val="20"/>
           <w:szCs w:val="20"/>
+          <w:lang w:val="en-US"/>
           <w14:ligatures w14:val="none"/>
         </w:rPr>
         <w:t>10</w:t>
@@ -13190,6 +13686,7 @@
           <w:kern w:val="0"/>
           <w:sz w:val="20"/>
           <w:szCs w:val="20"/>
+          <w:lang w:val="en-US"/>
           <w14:ligatures w14:val="none"/>
         </w:rPr>
         <w:br/>
@@ -13202,6 +13699,7 @@
           <w:kern w:val="0"/>
           <w:sz w:val="20"/>
           <w:szCs w:val="20"/>
+          <w:lang w:val="en-US"/>
           <w14:ligatures w14:val="none"/>
         </w:rPr>
         <w:t>{</w:t>
@@ -13213,6 +13711,7 @@
           <w:kern w:val="0"/>
           <w:sz w:val="20"/>
           <w:szCs w:val="20"/>
+          <w:lang w:val="en-US"/>
           <w14:ligatures w14:val="none"/>
         </w:rPr>
         <w:br/>
@@ -13237,6 +13736,7 @@
           <w:kern w:val="0"/>
           <w:sz w:val="20"/>
           <w:szCs w:val="20"/>
+          <w:lang w:val="en-US"/>
           <w14:ligatures w14:val="none"/>
         </w:rPr>
         <w:t xml:space="preserve"> = </w:t>
@@ -13260,6 +13760,7 @@
           <w:kern w:val="0"/>
           <w:sz w:val="20"/>
           <w:szCs w:val="20"/>
+          <w:lang w:val="en-US"/>
           <w14:ligatures w14:val="none"/>
         </w:rPr>
         <w:t xml:space="preserve"> + </w:t>
@@ -13271,6 +13772,7 @@
           <w:kern w:val="0"/>
           <w:sz w:val="20"/>
           <w:szCs w:val="20"/>
+          <w:lang w:val="en-US"/>
           <w14:ligatures w14:val="none"/>
         </w:rPr>
         <w:t>1</w:t>
@@ -13282,6 +13784,7 @@
           <w:kern w:val="0"/>
           <w:sz w:val="20"/>
           <w:szCs w:val="20"/>
+          <w:lang w:val="en-US"/>
           <w14:ligatures w14:val="none"/>
         </w:rPr>
         <w:t>;</w:t>
@@ -13293,6 +13796,7 @@
           <w:kern w:val="0"/>
           <w:sz w:val="20"/>
           <w:szCs w:val="20"/>
+          <w:lang w:val="en-US"/>
           <w14:ligatures w14:val="none"/>
         </w:rPr>
         <w:br/>
@@ -13317,6 +13821,7 @@
           <w:kern w:val="0"/>
           <w:sz w:val="20"/>
           <w:szCs w:val="20"/>
+          <w:lang w:val="en-US"/>
           <w14:ligatures w14:val="none"/>
         </w:rPr>
         <w:t xml:space="preserve"> </w:t>
@@ -13340,6 +13845,7 @@
           <w:kern w:val="0"/>
           <w:sz w:val="20"/>
           <w:szCs w:val="20"/>
+          <w:lang w:val="en-US"/>
           <w14:ligatures w14:val="none"/>
         </w:rPr>
         <w:t xml:space="preserve"> == </w:t>
@@ -13351,6 +13857,7 @@
           <w:kern w:val="0"/>
           <w:sz w:val="20"/>
           <w:szCs w:val="20"/>
+          <w:lang w:val="en-US"/>
           <w14:ligatures w14:val="none"/>
         </w:rPr>
         <w:t xml:space="preserve">9 </w:t>
@@ -13362,6 +13869,7 @@
           <w:kern w:val="0"/>
           <w:sz w:val="20"/>
           <w:szCs w:val="20"/>
+          <w:lang w:val="en-US"/>
           <w14:ligatures w14:val="none"/>
         </w:rPr>
         <w:t>{</w:t>
@@ -13373,6 +13881,7 @@
           <w:kern w:val="0"/>
           <w:sz w:val="20"/>
           <w:szCs w:val="20"/>
+          <w:lang w:val="en-US"/>
           <w14:ligatures w14:val="none"/>
         </w:rPr>
         <w:br/>
@@ -13397,6 +13906,7 @@
           <w:kern w:val="0"/>
           <w:sz w:val="20"/>
           <w:szCs w:val="20"/>
+          <w:lang w:val="en-US"/>
           <w14:ligatures w14:val="none"/>
         </w:rPr>
         <w:t>;</w:t>
@@ -13408,6 +13918,7 @@
           <w:kern w:val="0"/>
           <w:sz w:val="20"/>
           <w:szCs w:val="20"/>
+          <w:lang w:val="en-US"/>
           <w14:ligatures w14:val="none"/>
         </w:rPr>
         <w:br/>
@@ -13420,6 +13931,7 @@
           <w:kern w:val="0"/>
           <w:sz w:val="20"/>
           <w:szCs w:val="20"/>
+          <w:lang w:val="en-US"/>
           <w14:ligatures w14:val="none"/>
         </w:rPr>
         <w:br/>
@@ -13444,6 +13956,7 @@
           <w:kern w:val="0"/>
           <w:sz w:val="20"/>
           <w:szCs w:val="20"/>
+          <w:lang w:val="en-US"/>
           <w14:ligatures w14:val="none"/>
         </w:rPr>
         <w:t>_</w:t>
@@ -13467,6 +13980,7 @@
           <w:kern w:val="0"/>
           <w:sz w:val="20"/>
           <w:szCs w:val="20"/>
+          <w:lang w:val="en-US"/>
           <w14:ligatures w14:val="none"/>
         </w:rPr>
         <w:t>(</w:t>
@@ -13478,6 +13992,7 @@
           <w:kern w:val="0"/>
           <w:sz w:val="20"/>
           <w:szCs w:val="20"/>
+          <w:lang w:val="en-US"/>
           <w14:ligatures w14:val="none"/>
         </w:rPr>
         <w:t>"</w:t>
@@ -13501,6 +14016,7 @@
           <w:kern w:val="0"/>
           <w:sz w:val="20"/>
           <w:szCs w:val="20"/>
+          <w:lang w:val="en-US"/>
           <w14:ligatures w14:val="none"/>
         </w:rPr>
         <w:t xml:space="preserve"> = {}"</w:t>
@@ -13512,6 +14028,7 @@
           <w:kern w:val="0"/>
           <w:sz w:val="20"/>
           <w:szCs w:val="20"/>
+          <w:lang w:val="en-US"/>
           <w14:ligatures w14:val="none"/>
         </w:rPr>
         <w:t xml:space="preserve">, </w:t>
@@ -13535,6 +14052,7 @@
           <w:kern w:val="0"/>
           <w:sz w:val="20"/>
           <w:szCs w:val="20"/>
+          <w:lang w:val="en-US"/>
           <w14:ligatures w14:val="none"/>
         </w:rPr>
         <w:t>);</w:t>
@@ -13546,6 +14064,7 @@
           <w:kern w:val="0"/>
           <w:sz w:val="20"/>
           <w:szCs w:val="20"/>
+          <w:lang w:val="en-US"/>
           <w14:ligatures w14:val="none"/>
         </w:rPr>
         <w:br/>
@@ -13558,6 +14077,7 @@
           <w:kern w:val="0"/>
           <w:sz w:val="20"/>
           <w:szCs w:val="20"/>
+          <w:lang w:val="en-US"/>
           <w14:ligatures w14:val="none"/>
         </w:rPr>
         <w:br/>
@@ -13570,17 +14090,19 @@
           <w:kern w:val="0"/>
           <w:sz w:val="20"/>
           <w:szCs w:val="20"/>
-          <w14:ligatures w14:val="none"/>
-        </w:rPr>
-        <w:br/>
-      </w:r>
-      <w:r>
-        <w:rPr>
-          <w:rFonts w:ascii="Courier New" w:eastAsia="Times New Roman" w:hAnsi="Courier New" w:cs="Courier New"/>
-          <w:color w:val="BCBEC4"/>
-          <w:kern w:val="0"/>
-          <w:sz w:val="20"/>
-          <w:szCs w:val="20"/>
+          <w:lang w:val="en-US"/>
+          <w14:ligatures w14:val="none"/>
+        </w:rPr>
+        <w:br/>
+      </w:r>
+      <w:r>
+        <w:rPr>
+          <w:rFonts w:ascii="Courier New" w:eastAsia="Times New Roman" w:hAnsi="Courier New" w:cs="Courier New"/>
+          <w:color w:val="BCBEC4"/>
+          <w:kern w:val="0"/>
+          <w:sz w:val="20"/>
+          <w:szCs w:val="20"/>
+          <w:lang w:val="en-US"/>
           <w14:ligatures w14:val="none"/>
         </w:rPr>
         <w:br/>
@@ -13593,9 +14115,10 @@
           <w:kern w:val="0"/>
           <w:sz w:val="20"/>
           <w:szCs w:val="20"/>
-          <w14:ligatures w14:val="none"/>
-        </w:rPr>
-        <w:t>// Полиморфизм</w:t>
+          <w:lang w:val="en-US"/>
+          <w14:ligatures w14:val="none"/>
+        </w:rPr>
+        <w:t xml:space="preserve">// </w:t>
       </w:r>
       <w:r>
         <w:rPr>
@@ -13606,6 +14129,18 @@
           <w:szCs w:val="20"/>
           <w14:ligatures w14:val="none"/>
         </w:rPr>
+        <w:t>Полиморфизм</w:t>
+      </w:r>
+      <w:r>
+        <w:rPr>
+          <w:rFonts w:ascii="Courier New" w:eastAsia="Times New Roman" w:hAnsi="Courier New" w:cs="Courier New"/>
+          <w:color w:val="7A7E85"/>
+          <w:kern w:val="0"/>
+          <w:sz w:val="20"/>
+          <w:szCs w:val="20"/>
+          <w:lang w:val="en-US"/>
+          <w14:ligatures w14:val="none"/>
+        </w:rPr>
         <w:br/>
         <w:t xml:space="preserve">    </w:t>
       </w:r>
@@ -13616,6 +14151,7 @@
           <w:kern w:val="0"/>
           <w:sz w:val="20"/>
           <w:szCs w:val="20"/>
+          <w:lang w:val="en-US"/>
           <w14:ligatures w14:val="none"/>
         </w:rPr>
         <w:t>{</w:t>
@@ -13627,6 +14163,7 @@
           <w:kern w:val="0"/>
           <w:sz w:val="20"/>
           <w:szCs w:val="20"/>
+          <w:lang w:val="en-US"/>
           <w14:ligatures w14:val="none"/>
         </w:rPr>
         <w:br/>
@@ -26222,7 +26759,23 @@
                 <w:szCs w:val="28"/>
               </w:rPr>
               <w:lastRenderedPageBreak/>
-              <w:t xml:space="preserve">Одномерные массивы (или контейнеры), </w:t>
+              <w:t>Одномерные массивы</w:t>
+            </w:r>
+            <w:r>
+              <w:rPr>
+                <w:rFonts w:ascii="Times New Roman" w:hAnsi="Times New Roman" w:cs="Times New Roman"/>
+                <w:sz w:val="28"/>
+                <w:szCs w:val="28"/>
+              </w:rPr>
+              <w:t>,</w:t>
+            </w:r>
+            <w:r>
+              <w:rPr>
+                <w:rFonts w:ascii="Times New Roman" w:hAnsi="Times New Roman" w:cs="Times New Roman"/>
+                <w:sz w:val="28"/>
+                <w:szCs w:val="28"/>
+              </w:rPr>
+              <w:t xml:space="preserve"> </w:t>
             </w:r>
           </w:p>
           <w:p>
@@ -38602,6 +39155,9 @@
     <w:p>
       <w:pPr>
         <w:pStyle w:val="11"/>
+        <w:rPr>
+          <w:lang w:val="en-US"/>
+        </w:rPr>
       </w:pPr>
       <w:bookmarkStart w:id="4" w:name="_Toc157092002"/>
       <w:r>
@@ -38611,7 +39167,16 @@
         <w:t xml:space="preserve">5) </w:t>
       </w:r>
       <w:r>
-        <w:t>Грамматика языка</w:t>
+        <w:t>Грамматика</w:t>
+      </w:r>
+      <w:r>
+        <w:rPr>
+          <w:lang w:val="en-US"/>
+        </w:rPr>
+        <w:t xml:space="preserve"> </w:t>
+      </w:r>
+      <w:r>
+        <w:t>языка</w:t>
       </w:r>
       <w:bookmarkEnd w:id="4"/>
     </w:p>
@@ -43328,6 +43893,9 @@
         </w:rPr>
       </w:pPr>
       <w:r>
+        <w:rPr>
+          <w:lang w:val="en-US"/>
+        </w:rPr>
         <w:br/>
       </w:r>
       <w:r>
@@ -47578,117 +48146,78 @@
       </w:pPr>
       <w:bookmarkStart w:id="7" w:name="_Toc157092005"/>
       <w:r>
-        <w:rPr>
-          <w:lang w:val="en-US"/>
-        </w:rPr>
         <w:t xml:space="preserve">8) </w:t>
       </w:r>
       <w:r>
         <w:t>Перечень</w:t>
       </w:r>
       <w:r>
-        <w:rPr>
-          <w:lang w:val="en-US"/>
-        </w:rPr>
         <w:t xml:space="preserve"> </w:t>
       </w:r>
       <w:r>
         <w:t>преобразований</w:t>
       </w:r>
       <w:r>
-        <w:rPr>
-          <w:lang w:val="en-US"/>
-        </w:rPr>
         <w:t xml:space="preserve"> </w:t>
       </w:r>
       <w:r>
         <w:t>дерева</w:t>
       </w:r>
       <w:r>
-        <w:rPr>
-          <w:lang w:val="en-US"/>
-        </w:rPr>
         <w:t xml:space="preserve"> </w:t>
       </w:r>
       <w:r>
         <w:t>и</w:t>
       </w:r>
       <w:r>
-        <w:rPr>
-          <w:lang w:val="en-US"/>
-        </w:rPr>
         <w:t xml:space="preserve"> </w:t>
       </w:r>
       <w:r>
         <w:t>дополнительной</w:t>
       </w:r>
       <w:r>
-        <w:rPr>
-          <w:lang w:val="en-US"/>
-        </w:rPr>
         <w:t xml:space="preserve"> </w:t>
       </w:r>
       <w:r>
         <w:t>информации</w:t>
       </w:r>
       <w:r>
-        <w:rPr>
-          <w:lang w:val="en-US"/>
-        </w:rPr>
         <w:t xml:space="preserve"> </w:t>
       </w:r>
       <w:r>
         <w:t>для</w:t>
       </w:r>
       <w:r>
-        <w:rPr>
-          <w:lang w:val="en-US"/>
-        </w:rPr>
         <w:t xml:space="preserve"> </w:t>
       </w:r>
       <w:r>
         <w:t>узлов</w:t>
       </w:r>
       <w:r>
-        <w:rPr>
-          <w:lang w:val="en-US"/>
-        </w:rPr>
         <w:t xml:space="preserve"> </w:t>
       </w:r>
       <w:r>
         <w:t>дерева</w:t>
       </w:r>
       <w:r>
-        <w:rPr>
-          <w:lang w:val="en-US"/>
-        </w:rPr>
         <w:t xml:space="preserve"> </w:t>
       </w:r>
       <w:r>
         <w:t>на</w:t>
       </w:r>
       <w:r>
-        <w:rPr>
-          <w:lang w:val="en-US"/>
-        </w:rPr>
         <w:t xml:space="preserve"> </w:t>
       </w:r>
       <w:r>
         <w:t>этапе</w:t>
       </w:r>
       <w:r>
-        <w:rPr>
-          <w:lang w:val="en-US"/>
-        </w:rPr>
         <w:t xml:space="preserve"> </w:t>
       </w:r>
       <w:r>
         <w:t>семантического</w:t>
       </w:r>
       <w:r>
-        <w:rPr>
-          <w:lang w:val="en-US"/>
-        </w:rPr>
         <w:t xml:space="preserve"> </w:t>
       </w:r>
       <w:r>
@@ -48091,9 +48620,6 @@
       </w:pPr>
       <w:bookmarkStart w:id="8" w:name="_Toc157092006"/>
       <w:r>
-        <w:rPr>
-          <w:lang w:val="en-US"/>
-        </w:rPr>
         <w:t xml:space="preserve">9) </w:t>
       </w:r>
       <w:r>

</xml_diff>

<commit_message>
[FINAL] ВСЁ СДАНО. 29.01.2024
</commit_message>
<xml_diff>
--- a/compiler/ПЗ/Пояснительная записка Ломакин Чупинин.docx
+++ b/compiler/ПЗ/Пояснительная записка Ломакин Чупинин.docx
@@ -14070,7 +14070,7 @@
                 <w:sz w:val="28"/>
                 <w:szCs w:val="28"/>
               </w:rPr>
-              <w:t>РЕЗЕРВ</w:t>
+              <w:t>Ломакин</w:t>
             </w:r>
           </w:p>
         </w:tc>
@@ -14217,10 +14217,37 @@
         </w:rPr>
       </w:pPr>
       <w:bookmarkStart w:id="3" w:name="_Toc157092001"/>
-      <w:r>
-        <w:rPr>
-          <w:lang w:val="en-US"/>
-        </w:rPr>
+    </w:p>
+    <w:p>
+      <w:pPr>
+        <w:rPr>
+          <w:rFonts w:ascii="Times New Roman" w:eastAsiaTheme="majorEastAsia" w:hAnsi="Times New Roman" w:cs="Times New Roman"/>
+          <w:b/>
+          <w:bCs/>
+          <w:sz w:val="28"/>
+          <w:szCs w:val="28"/>
+          <w:lang w:val="en-US" w:eastAsia="ru-RU"/>
+        </w:rPr>
+      </w:pPr>
+      <w:r>
+        <w:rPr>
+          <w:lang w:val="en-US"/>
+        </w:rPr>
+        <w:br w:type="page"/>
+      </w:r>
+    </w:p>
+    <w:p>
+      <w:pPr>
+        <w:pStyle w:val="11"/>
+        <w:rPr>
+          <w:lang w:val="en-US"/>
+        </w:rPr>
+      </w:pPr>
+      <w:r>
+        <w:rPr>
+          <w:lang w:val="en-US"/>
+        </w:rPr>
+        <w:lastRenderedPageBreak/>
         <w:t>4</w:t>
       </w:r>
       <w:r>
@@ -14292,7 +14319,6 @@
                 <w:sz w:val="28"/>
                 <w:szCs w:val="28"/>
               </w:rPr>
-              <w:lastRenderedPageBreak/>
               <w:t>Вид лексемы</w:t>
             </w:r>
           </w:p>
@@ -15442,6 +15468,7 @@
                 <w:rStyle w:val="HTML1"/>
                 <w:rFonts w:ascii="Times New Roman" w:eastAsiaTheme="minorHAnsi" w:hAnsi="Times New Roman" w:cs="Times New Roman"/>
               </w:rPr>
+              <w:lastRenderedPageBreak/>
               <w:t>..=</w:t>
             </w:r>
           </w:p>
@@ -15486,14 +15513,7 @@
               <w:rPr>
                 <w:rFonts w:ascii="Times New Roman" w:hAnsi="Times New Roman" w:cs="Times New Roman"/>
               </w:rPr>
-              <w:t xml:space="preserve">Используется для обозначения включительного диапазона значений. </w:t>
-            </w:r>
-            <w:r>
-              <w:rPr>
-                <w:rFonts w:ascii="Times New Roman" w:hAnsi="Times New Roman" w:cs="Times New Roman"/>
-              </w:rPr>
-              <w:lastRenderedPageBreak/>
-              <w:t xml:space="preserve">Например, </w:t>
+              <w:t xml:space="preserve">Используется для обозначения включительного диапазона значений. Например, </w:t>
             </w:r>
             <w:r>
               <w:rPr>
@@ -15531,7 +15551,6 @@
                 <w:rStyle w:val="HTML1"/>
                 <w:rFonts w:ascii="Times New Roman" w:eastAsiaTheme="minorHAnsi" w:hAnsi="Times New Roman" w:cs="Times New Roman"/>
               </w:rPr>
-              <w:lastRenderedPageBreak/>
               <w:t>?</w:t>
             </w:r>
           </w:p>
@@ -16731,6 +16750,7 @@
                 <w:rStyle w:val="HTML1"/>
                 <w:rFonts w:ascii="Times New Roman" w:eastAsiaTheme="minorHAnsi" w:hAnsi="Times New Roman" w:cs="Times New Roman"/>
               </w:rPr>
+              <w:lastRenderedPageBreak/>
               <w:t>/</w:t>
             </w:r>
           </w:p>
@@ -16813,7 +16833,6 @@
                 <w:rStyle w:val="HTML1"/>
                 <w:rFonts w:ascii="Times New Roman" w:eastAsiaTheme="minorHAnsi" w:hAnsi="Times New Roman" w:cs="Times New Roman"/>
               </w:rPr>
-              <w:lastRenderedPageBreak/>
               <w:t>%</w:t>
             </w:r>
           </w:p>
@@ -18185,6 +18204,7 @@
                 <w:szCs w:val="20"/>
                 <w:lang w:eastAsia="zh-CN" w:bidi="hi-IN"/>
               </w:rPr>
+              <w:lastRenderedPageBreak/>
               <w:t>let x = 0b1010; // Двоичное представление: 1010</w:t>
             </w:r>
           </w:p>
@@ -18275,7 +18295,6 @@
                 <w:rFonts w:ascii="Times New Roman" w:eastAsiaTheme="minorHAnsi" w:hAnsi="Times New Roman" w:cs="Times New Roman"/>
                 <w:lang w:val="en-US"/>
               </w:rPr>
-              <w:lastRenderedPageBreak/>
               <w:t>match value { 0 | 1 =&gt; println!(“A”)}</w:t>
             </w:r>
           </w:p>
@@ -19588,6 +19607,7 @@
                 <w:rStyle w:val="HTML1"/>
                 <w:rFonts w:ascii="Times New Roman" w:eastAsiaTheme="minorHAnsi" w:hAnsi="Times New Roman" w:cs="Times New Roman"/>
               </w:rPr>
+              <w:lastRenderedPageBreak/>
               <w:t>f64</w:t>
             </w:r>
           </w:p>
@@ -19707,7 +19727,6 @@
                 <w:rStyle w:val="HTML1"/>
                 <w:rFonts w:ascii="Times New Roman" w:eastAsiaTheme="minorHAnsi" w:hAnsi="Times New Roman" w:cs="Times New Roman"/>
               </w:rPr>
-              <w:lastRenderedPageBreak/>
               <w:t>;</w:t>
             </w:r>
           </w:p>
@@ -20860,7 +20879,14 @@
               <w:rPr>
                 <w:rFonts w:ascii="Times New Roman" w:hAnsi="Times New Roman" w:cs="Times New Roman"/>
               </w:rPr>
-              <w:t xml:space="preserve"> до конца строки считается комментарием и игнорируется компилятором. Пример: </w:t>
+              <w:t xml:space="preserve"> до конца строки считается комментарием и </w:t>
+            </w:r>
+            <w:r>
+              <w:rPr>
+                <w:rFonts w:ascii="Times New Roman" w:hAnsi="Times New Roman" w:cs="Times New Roman"/>
+              </w:rPr>
+              <w:lastRenderedPageBreak/>
+              <w:t xml:space="preserve">игнорируется компилятором. Пример: </w:t>
             </w:r>
             <w:r>
               <w:rPr>
@@ -20897,6 +20923,7 @@
               <w:rPr>
                 <w:rFonts w:ascii="Times New Roman" w:hAnsi="Times New Roman" w:cs="Times New Roman"/>
               </w:rPr>
+              <w:lastRenderedPageBreak/>
               <w:t>Многострочный комментарий (</w:t>
             </w:r>
             <w:r>
@@ -20980,14 +21007,7 @@
               <w:rPr>
                 <w:rFonts w:ascii="Times New Roman" w:hAnsi="Times New Roman" w:cs="Times New Roman"/>
               </w:rPr>
-              <w:t xml:space="preserve">, считается </w:t>
-            </w:r>
-            <w:r>
-              <w:rPr>
-                <w:rFonts w:ascii="Times New Roman" w:hAnsi="Times New Roman" w:cs="Times New Roman"/>
-              </w:rPr>
-              <w:lastRenderedPageBreak/>
-              <w:t xml:space="preserve">комментарием и игнорируется компилятором. Пример: </w:t>
+              <w:t xml:space="preserve">, считается комментарием и игнорируется компилятором. Пример: </w:t>
             </w:r>
             <w:r>
               <w:rPr>
@@ -21024,7 +21044,6 @@
               <w:rPr>
                 <w:rFonts w:ascii="Times New Roman" w:hAnsi="Times New Roman" w:cs="Times New Roman"/>
               </w:rPr>
-              <w:lastRenderedPageBreak/>
               <w:t>Документирующий комментарий (</w:t>
             </w:r>
             <w:r>
@@ -21961,7 +21980,15 @@
                 <w:rFonts w:ascii="Times New Roman" w:eastAsia="Times New Roman" w:hAnsi="Times New Roman" w:cs="Times New Roman"/>
                 <w:lang w:eastAsia="zh-CN" w:bidi="hi-IN"/>
               </w:rPr>
-              <w:t>Объявляет перечисление (enum) для создания пользовательских типов данных с фиксированным списком значений.</w:t>
+              <w:t xml:space="preserve">Объявляет перечисление (enum) для создания пользовательских типов </w:t>
+            </w:r>
+            <w:r>
+              <w:rPr>
+                <w:rFonts w:ascii="Times New Roman" w:eastAsia="Times New Roman" w:hAnsi="Times New Roman" w:cs="Times New Roman"/>
+                <w:lang w:eastAsia="zh-CN" w:bidi="hi-IN"/>
+              </w:rPr>
+              <w:lastRenderedPageBreak/>
+              <w:t>данных с фиксированным списком значений.</w:t>
             </w:r>
           </w:p>
         </w:tc>
@@ -21986,6 +22013,7 @@
                 <w:szCs w:val="20"/>
                 <w:lang w:eastAsia="zh-CN" w:bidi="hi-IN"/>
               </w:rPr>
+              <w:lastRenderedPageBreak/>
               <w:t>extern</w:t>
             </w:r>
           </w:p>
@@ -22028,15 +22056,7 @@
                 <w:rFonts w:ascii="Times New Roman" w:eastAsia="Times New Roman" w:hAnsi="Times New Roman" w:cs="Times New Roman"/>
                 <w:lang w:eastAsia="zh-CN" w:bidi="hi-IN"/>
               </w:rPr>
-              <w:t xml:space="preserve">Используется для объявления внешних функций и интерфейсов для </w:t>
-            </w:r>
-            <w:r>
-              <w:rPr>
-                <w:rFonts w:ascii="Times New Roman" w:eastAsia="Times New Roman" w:hAnsi="Times New Roman" w:cs="Times New Roman"/>
-                <w:lang w:eastAsia="zh-CN" w:bidi="hi-IN"/>
-              </w:rPr>
-              <w:lastRenderedPageBreak/>
-              <w:t>взаимодействия с кодом на других языках.</w:t>
+              <w:t>Используется для объявления внешних функций и интерфейсов для взаимодействия с кодом на других языках.</w:t>
             </w:r>
           </w:p>
         </w:tc>
@@ -22061,7 +22081,6 @@
                 <w:szCs w:val="20"/>
                 <w:lang w:eastAsia="zh-CN" w:bidi="hi-IN"/>
               </w:rPr>
-              <w:lastRenderedPageBreak/>
               <w:t>false</w:t>
             </w:r>
           </w:p>
@@ -23401,6 +23420,7 @@
                 <w:szCs w:val="20"/>
                 <w:lang w:eastAsia="zh-CN" w:bidi="hi-IN"/>
               </w:rPr>
+              <w:lastRenderedPageBreak/>
               <w:t>super</w:t>
             </w:r>
           </w:p>
@@ -23468,7 +23488,6 @@
                 <w:szCs w:val="20"/>
                 <w:lang w:eastAsia="zh-CN" w:bidi="hi-IN"/>
               </w:rPr>
-              <w:lastRenderedPageBreak/>
               <w:t>trait</w:t>
             </w:r>
           </w:p>
@@ -24306,6 +24325,12 @@
           <w:lang w:val="en-US"/>
         </w:rPr>
         <w:br/>
+      </w:r>
+      <w:r>
+        <w:rPr>
+          <w:lang w:val="en-US"/>
+        </w:rPr>
+        <w:lastRenderedPageBreak/>
         <w:t xml:space="preserve">    StmtListNode* stmt_list;</w:t>
       </w:r>
       <w:r>
@@ -24327,424 +24352,424 @@
           <w:lang w:val="en-US"/>
         </w:rPr>
         <w:br/>
+        <w:t xml:space="preserve">    ItemNode* item;</w:t>
+      </w:r>
+      <w:r>
+        <w:rPr>
+          <w:lang w:val="en-US"/>
+        </w:rPr>
+        <w:br/>
+        <w:t xml:space="preserve">    ItemListNode* item_list;</w:t>
+      </w:r>
+      <w:r>
+        <w:rPr>
+          <w:lang w:val="en-US"/>
+        </w:rPr>
+        <w:br/>
+        <w:t xml:space="preserve">    StructFieldNode* struct_item;</w:t>
+      </w:r>
+      <w:r>
+        <w:rPr>
+          <w:lang w:val="en-US"/>
+        </w:rPr>
+        <w:br/>
+        <w:t xml:space="preserve">    StructFieldListNode* struct_items;</w:t>
+      </w:r>
+      <w:r>
+        <w:rPr>
+          <w:lang w:val="en-US"/>
+        </w:rPr>
+        <w:br/>
+        <w:t xml:space="preserve">    StructStructNode* struct_;</w:t>
+      </w:r>
+      <w:r>
+        <w:rPr>
+          <w:lang w:val="en-US"/>
+        </w:rPr>
+        <w:br/>
+        <w:t xml:space="preserve">    EnumStmtNode* enum_stmt;</w:t>
+      </w:r>
+      <w:r>
+        <w:rPr>
+          <w:lang w:val="en-US"/>
+        </w:rPr>
+        <w:br/>
+        <w:t xml:space="preserve">    EnumItemNode* enum_item;</w:t>
+      </w:r>
+      <w:r>
+        <w:rPr>
+          <w:lang w:val="en-US"/>
+        </w:rPr>
+        <w:br/>
+        <w:t xml:space="preserve">    EnumItemListNode* enum_items;</w:t>
+      </w:r>
+      <w:r>
+        <w:rPr>
+          <w:lang w:val="en-US"/>
+        </w:rPr>
+        <w:br/>
+        <w:t xml:space="preserve">    FuncStmtNode* function_stmt;</w:t>
+      </w:r>
+      <w:r>
+        <w:rPr>
+          <w:lang w:val="en-US"/>
+        </w:rPr>
+        <w:br/>
+        <w:t xml:space="preserve">    FuncParamNode* function_param;</w:t>
+      </w:r>
+      <w:r>
+        <w:rPr>
+          <w:lang w:val="en-US"/>
+        </w:rPr>
+        <w:br/>
+        <w:t xml:space="preserve">    FuncParamListNode* function_params;</w:t>
+      </w:r>
+      <w:r>
+        <w:rPr>
+          <w:lang w:val="en-US"/>
+        </w:rPr>
+        <w:br/>
+        <w:t xml:space="preserve">    ConstStmtNode* const_stmt;</w:t>
+      </w:r>
+      <w:r>
+        <w:rPr>
+          <w:lang w:val="en-US"/>
+        </w:rPr>
+        <w:br/>
+        <w:t xml:space="preserve">    TraitNode* trait;</w:t>
+      </w:r>
+      <w:r>
+        <w:rPr>
+          <w:lang w:val="en-US"/>
+        </w:rPr>
+        <w:br/>
+        <w:t xml:space="preserve">    ImplStmtNode* impl_stmt;</w:t>
+      </w:r>
+      <w:r>
+        <w:rPr>
+          <w:lang w:val="en-US"/>
+        </w:rPr>
+        <w:br/>
+        <w:t xml:space="preserve">    TypeNode* type;</w:t>
+      </w:r>
+      <w:r>
+        <w:rPr>
+          <w:lang w:val="en-US"/>
+        </w:rPr>
+        <w:br/>
+        <w:t>}</w:t>
+      </w:r>
+      <w:r>
+        <w:rPr>
+          <w:lang w:val="en-US"/>
+        </w:rPr>
+        <w:br/>
+      </w:r>
+      <w:r>
+        <w:rPr>
+          <w:lang w:val="en-US"/>
+        </w:rPr>
+        <w:br/>
+        <w:t>%type &lt;prg&gt;Program</w:t>
+      </w:r>
+      <w:r>
+        <w:rPr>
+          <w:lang w:val="en-US"/>
+        </w:rPr>
+        <w:br/>
+        <w:t>%type &lt;expr&gt;ExprWithoutBlock</w:t>
+      </w:r>
+      <w:r>
+        <w:rPr>
+          <w:lang w:val="en-US"/>
+        </w:rPr>
+        <w:br/>
+        <w:t>%type &lt;expr&gt;ExprWithBlock</w:t>
+      </w:r>
+      <w:r>
+        <w:rPr>
+          <w:lang w:val="en-US"/>
+        </w:rPr>
+        <w:br/>
+        <w:t>%type &lt;expr&gt;BlockExpr</w:t>
+      </w:r>
+      <w:r>
+        <w:rPr>
+          <w:lang w:val="en-US"/>
+        </w:rPr>
+        <w:br/>
+        <w:t>%type &lt;expr&gt;IfExpr</w:t>
+      </w:r>
+      <w:r>
+        <w:rPr>
+          <w:lang w:val="en-US"/>
+        </w:rPr>
+        <w:br/>
+        <w:t>%type &lt;expr&gt;SimpleIfElseExpr</w:t>
+      </w:r>
+      <w:r>
+        <w:rPr>
+          <w:lang w:val="en-US"/>
+        </w:rPr>
+        <w:br/>
+        <w:t>%type &lt;expr&gt;SimpleIfExpr</w:t>
+      </w:r>
+      <w:r>
+        <w:rPr>
+          <w:lang w:val="en-US"/>
+        </w:rPr>
+        <w:br/>
+        <w:t>%type &lt;expr&gt;InfiniteLoopExpr</w:t>
+      </w:r>
+      <w:r>
+        <w:rPr>
+          <w:lang w:val="en-US"/>
+        </w:rPr>
+        <w:br/>
+        <w:t>%type &lt;expr&gt;LoopExpr</w:t>
+      </w:r>
+      <w:r>
+        <w:rPr>
+          <w:lang w:val="en-US"/>
+        </w:rPr>
+        <w:br/>
+        <w:t>%type &lt;expr&gt;PredicateLoopExpr</w:t>
+      </w:r>
+      <w:r>
+        <w:rPr>
+          <w:lang w:val="en-US"/>
+        </w:rPr>
+        <w:br/>
+        <w:t>%type &lt;expr&gt;IteratorLoopExpr</w:t>
+      </w:r>
+      <w:r>
+        <w:rPr>
+          <w:lang w:val="en-US"/>
+        </w:rPr>
+        <w:br/>
+        <w:t>%type &lt;expr&gt;PathCallExpr</w:t>
+      </w:r>
+      <w:r>
+        <w:rPr>
+          <w:lang w:val="en-US"/>
+        </w:rPr>
+        <w:br/>
+        <w:t>%type &lt;expr&gt;StructExprField</w:t>
+      </w:r>
+      <w:r>
+        <w:rPr>
+          <w:lang w:val="en-US"/>
+        </w:rPr>
+        <w:br/>
+        <w:t>%type &lt;expr_list&gt;ExprList</w:t>
+      </w:r>
+      <w:r>
+        <w:rPr>
+          <w:lang w:val="en-US"/>
+        </w:rPr>
+        <w:br/>
+        <w:t>%type &lt;expr_list&gt;ExprListEmpty</w:t>
+      </w:r>
+      <w:r>
+        <w:rPr>
+          <w:lang w:val="en-US"/>
+        </w:rPr>
+        <w:br/>
+        <w:t>%type &lt;expr_list&gt;StructExprFieldList</w:t>
+      </w:r>
+      <w:r>
+        <w:rPr>
+          <w:lang w:val="en-US"/>
+        </w:rPr>
+        <w:br/>
+        <w:t>%type &lt;stmt&gt;Stmt</w:t>
+      </w:r>
+      <w:r>
+        <w:rPr>
+          <w:lang w:val="en-US"/>
+        </w:rPr>
+        <w:br/>
+        <w:t>%type &lt;stmt&gt;ExprStmt</w:t>
+      </w:r>
+      <w:r>
+        <w:rPr>
+          <w:lang w:val="en-US"/>
+        </w:rPr>
+        <w:br/>
+        <w:t>%type &lt;stmt_list&gt;StmtList</w:t>
+      </w:r>
+      <w:r>
+        <w:rPr>
+          <w:lang w:val="en-US"/>
+        </w:rPr>
+        <w:br/>
+        <w:t>%type &lt;let_stmt&gt;LetStmt</w:t>
+      </w:r>
+      <w:r>
+        <w:rPr>
+          <w:lang w:val="en-US"/>
+        </w:rPr>
+        <w:br/>
+        <w:t>%type &lt;mod_stmt&gt;ModuleStmt</w:t>
+      </w:r>
+      <w:r>
+        <w:rPr>
+          <w:lang w:val="en-US"/>
+        </w:rPr>
+        <w:br/>
+        <w:t>%type &lt;item&gt;Item</w:t>
+      </w:r>
+      <w:r>
+        <w:rPr>
+          <w:lang w:val="en-US"/>
+        </w:rPr>
+        <w:br/>
+        <w:t>%type &lt;item&gt;SimpleItem</w:t>
+      </w:r>
+      <w:r>
+        <w:rPr>
+          <w:lang w:val="en-US"/>
+        </w:rPr>
+        <w:br/>
+        <w:t>%type &lt;item_list&gt;ItemList</w:t>
+      </w:r>
+      <w:r>
+        <w:rPr>
+          <w:lang w:val="en-US"/>
+        </w:rPr>
+        <w:br/>
+        <w:t>%type &lt;item_list&gt;ItemListEmpty</w:t>
+      </w:r>
+      <w:r>
+        <w:rPr>
+          <w:lang w:val="en-US"/>
+        </w:rPr>
+        <w:br/>
+        <w:t>%type &lt;struct_&gt;StructStruct</w:t>
+      </w:r>
+      <w:r>
+        <w:rPr>
+          <w:lang w:val="en-US"/>
+        </w:rPr>
+        <w:br/>
+        <w:t>%type &lt;struct_&gt;StructStmt</w:t>
+      </w:r>
+      <w:r>
+        <w:rPr>
+          <w:lang w:val="en-US"/>
+        </w:rPr>
+        <w:br/>
+        <w:t>%type &lt;struct_&gt;TupleStruct</w:t>
+      </w:r>
+      <w:r>
+        <w:rPr>
+          <w:lang w:val="en-US"/>
+        </w:rPr>
+        <w:br/>
+        <w:t>%type &lt;struct_item&gt;StructField</w:t>
+      </w:r>
+      <w:r>
+        <w:rPr>
+          <w:lang w:val="en-US"/>
+        </w:rPr>
+        <w:br/>
+        <w:t>%type &lt;struct_items&gt;StructFieldList</w:t>
+      </w:r>
+      <w:r>
+        <w:rPr>
+          <w:lang w:val="en-US"/>
+        </w:rPr>
+        <w:br/>
+        <w:t>%type &lt;struct_items&gt;StructFieldListEmpty</w:t>
+      </w:r>
+      <w:r>
+        <w:rPr>
+          <w:lang w:val="en-US"/>
+        </w:rPr>
+        <w:br/>
+        <w:t>%type &lt;struct_items&gt;TupleFieldList</w:t>
+      </w:r>
+      <w:r>
+        <w:rPr>
+          <w:lang w:val="en-US"/>
+        </w:rPr>
+        <w:br/>
+        <w:t>%type &lt;struct_items&gt;TupleFieldListEmpty</w:t>
+      </w:r>
+      <w:r>
+        <w:rPr>
+          <w:lang w:val="en-US"/>
+        </w:rPr>
+        <w:br/>
+        <w:t>%type &lt;enum_stmt&gt;EnumStmt</w:t>
+      </w:r>
+      <w:r>
+        <w:rPr>
+          <w:lang w:val="en-US"/>
+        </w:rPr>
+        <w:br/>
+        <w:t>%type &lt;enum_item&gt;EnumItem</w:t>
+      </w:r>
+      <w:r>
+        <w:rPr>
+          <w:lang w:val="en-US"/>
+        </w:rPr>
+        <w:br/>
+        <w:t>%type &lt;enum_items&gt;EnumItemList</w:t>
+      </w:r>
+      <w:r>
+        <w:rPr>
+          <w:lang w:val="en-US"/>
+        </w:rPr>
+        <w:br/>
+        <w:t>%type &lt;enum_items&gt;EnumItemListEmpty</w:t>
+      </w:r>
+      <w:r>
+        <w:rPr>
+          <w:lang w:val="en-US"/>
+        </w:rPr>
+        <w:br/>
+        <w:t>%type &lt;function_stmt&gt;FuncStmt</w:t>
+      </w:r>
+      <w:r>
+        <w:rPr>
+          <w:lang w:val="en-US"/>
+        </w:rPr>
+        <w:br/>
+        <w:t>%type &lt;function_stmt&gt;ImplFuncStmt</w:t>
+      </w:r>
+      <w:r>
+        <w:rPr>
+          <w:lang w:val="en-US"/>
+        </w:rPr>
+        <w:br/>
+        <w:t>%type &lt;function_stmt&gt;DecFuncStmt</w:t>
+      </w:r>
+      <w:r>
+        <w:rPr>
+          <w:lang w:val="en-US"/>
+        </w:rPr>
+        <w:br/>
+        <w:t>%type &lt;function_param&gt;FuncParam</w:t>
+      </w:r>
+      <w:r>
+        <w:rPr>
+          <w:lang w:val="en-US"/>
+        </w:rPr>
+        <w:br/>
+        <w:t>%type &lt;function_params&gt;FuncParamList</w:t>
+      </w:r>
+      <w:r>
+        <w:rPr>
+          <w:lang w:val="en-US"/>
+        </w:rPr>
+        <w:br/>
       </w:r>
       <w:r>
         <w:rPr>
           <w:lang w:val="en-US"/>
         </w:rPr>
         <w:lastRenderedPageBreak/>
-        <w:t xml:space="preserve">    ItemNode* item;</w:t>
-      </w:r>
-      <w:r>
-        <w:rPr>
-          <w:lang w:val="en-US"/>
-        </w:rPr>
-        <w:br/>
-        <w:t xml:space="preserve">    ItemListNode* item_list;</w:t>
-      </w:r>
-      <w:r>
-        <w:rPr>
-          <w:lang w:val="en-US"/>
-        </w:rPr>
-        <w:br/>
-        <w:t xml:space="preserve">    StructFieldNode* struct_item;</w:t>
-      </w:r>
-      <w:r>
-        <w:rPr>
-          <w:lang w:val="en-US"/>
-        </w:rPr>
-        <w:br/>
-        <w:t xml:space="preserve">    StructFieldListNode* struct_items;</w:t>
-      </w:r>
-      <w:r>
-        <w:rPr>
-          <w:lang w:val="en-US"/>
-        </w:rPr>
-        <w:br/>
-        <w:t xml:space="preserve">    StructStructNode* struct_;</w:t>
-      </w:r>
-      <w:r>
-        <w:rPr>
-          <w:lang w:val="en-US"/>
-        </w:rPr>
-        <w:br/>
-        <w:t xml:space="preserve">    EnumStmtNode* enum_stmt;</w:t>
-      </w:r>
-      <w:r>
-        <w:rPr>
-          <w:lang w:val="en-US"/>
-        </w:rPr>
-        <w:br/>
-        <w:t xml:space="preserve">    EnumItemNode* enum_item;</w:t>
-      </w:r>
-      <w:r>
-        <w:rPr>
-          <w:lang w:val="en-US"/>
-        </w:rPr>
-        <w:br/>
-        <w:t xml:space="preserve">    EnumItemListNode* enum_items;</w:t>
-      </w:r>
-      <w:r>
-        <w:rPr>
-          <w:lang w:val="en-US"/>
-        </w:rPr>
-        <w:br/>
-        <w:t xml:space="preserve">    FuncStmtNode* function_stmt;</w:t>
-      </w:r>
-      <w:r>
-        <w:rPr>
-          <w:lang w:val="en-US"/>
-        </w:rPr>
-        <w:br/>
-        <w:t xml:space="preserve">    FuncParamNode* function_param;</w:t>
-      </w:r>
-      <w:r>
-        <w:rPr>
-          <w:lang w:val="en-US"/>
-        </w:rPr>
-        <w:br/>
-        <w:t xml:space="preserve">    FuncParamListNode* function_params;</w:t>
-      </w:r>
-      <w:r>
-        <w:rPr>
-          <w:lang w:val="en-US"/>
-        </w:rPr>
-        <w:br/>
-        <w:t xml:space="preserve">    ConstStmtNode* const_stmt;</w:t>
-      </w:r>
-      <w:r>
-        <w:rPr>
-          <w:lang w:val="en-US"/>
-        </w:rPr>
-        <w:br/>
-        <w:t xml:space="preserve">    TraitNode* trait;</w:t>
-      </w:r>
-      <w:r>
-        <w:rPr>
-          <w:lang w:val="en-US"/>
-        </w:rPr>
-        <w:br/>
-        <w:t xml:space="preserve">    ImplStmtNode* impl_stmt;</w:t>
-      </w:r>
-      <w:r>
-        <w:rPr>
-          <w:lang w:val="en-US"/>
-        </w:rPr>
-        <w:br/>
-        <w:t xml:space="preserve">    TypeNode* type;</w:t>
-      </w:r>
-      <w:r>
-        <w:rPr>
-          <w:lang w:val="en-US"/>
-        </w:rPr>
-        <w:br/>
-        <w:t>}</w:t>
-      </w:r>
-      <w:r>
-        <w:rPr>
-          <w:lang w:val="en-US"/>
-        </w:rPr>
-        <w:br/>
-      </w:r>
-      <w:r>
-        <w:rPr>
-          <w:lang w:val="en-US"/>
-        </w:rPr>
-        <w:br/>
-        <w:t>%type &lt;prg&gt;Program</w:t>
-      </w:r>
-      <w:r>
-        <w:rPr>
-          <w:lang w:val="en-US"/>
-        </w:rPr>
-        <w:br/>
-        <w:t>%type &lt;expr&gt;ExprWithoutBlock</w:t>
-      </w:r>
-      <w:r>
-        <w:rPr>
-          <w:lang w:val="en-US"/>
-        </w:rPr>
-        <w:br/>
-        <w:t>%type &lt;expr&gt;ExprWithBlock</w:t>
-      </w:r>
-      <w:r>
-        <w:rPr>
-          <w:lang w:val="en-US"/>
-        </w:rPr>
-        <w:br/>
-        <w:t>%type &lt;expr&gt;BlockExpr</w:t>
-      </w:r>
-      <w:r>
-        <w:rPr>
-          <w:lang w:val="en-US"/>
-        </w:rPr>
-        <w:br/>
-        <w:t>%type &lt;expr&gt;IfExpr</w:t>
-      </w:r>
-      <w:r>
-        <w:rPr>
-          <w:lang w:val="en-US"/>
-        </w:rPr>
-        <w:br/>
-        <w:t>%type &lt;expr&gt;SimpleIfElseExpr</w:t>
-      </w:r>
-      <w:r>
-        <w:rPr>
-          <w:lang w:val="en-US"/>
-        </w:rPr>
-        <w:br/>
-        <w:t>%type &lt;expr&gt;SimpleIfExpr</w:t>
-      </w:r>
-      <w:r>
-        <w:rPr>
-          <w:lang w:val="en-US"/>
-        </w:rPr>
-        <w:br/>
-        <w:t>%type &lt;expr&gt;InfiniteLoopExpr</w:t>
-      </w:r>
-      <w:r>
-        <w:rPr>
-          <w:lang w:val="en-US"/>
-        </w:rPr>
-        <w:br/>
-        <w:t>%type &lt;expr&gt;LoopExpr</w:t>
-      </w:r>
-      <w:r>
-        <w:rPr>
-          <w:lang w:val="en-US"/>
-        </w:rPr>
-        <w:br/>
-        <w:t>%type &lt;expr&gt;PredicateLoopExpr</w:t>
-      </w:r>
-      <w:r>
-        <w:rPr>
-          <w:lang w:val="en-US"/>
-        </w:rPr>
-        <w:br/>
-        <w:t>%type &lt;expr&gt;IteratorLoopExpr</w:t>
-      </w:r>
-      <w:r>
-        <w:rPr>
-          <w:lang w:val="en-US"/>
-        </w:rPr>
-        <w:br/>
-        <w:t>%type &lt;expr&gt;PathCallExpr</w:t>
-      </w:r>
-      <w:r>
-        <w:rPr>
-          <w:lang w:val="en-US"/>
-        </w:rPr>
-        <w:br/>
-        <w:t>%type &lt;expr&gt;StructExprField</w:t>
-      </w:r>
-      <w:r>
-        <w:rPr>
-          <w:lang w:val="en-US"/>
-        </w:rPr>
-        <w:br/>
-        <w:t>%type &lt;expr_list&gt;ExprList</w:t>
-      </w:r>
-      <w:r>
-        <w:rPr>
-          <w:lang w:val="en-US"/>
-        </w:rPr>
-        <w:br/>
-        <w:t>%type &lt;expr_list&gt;ExprListEmpty</w:t>
-      </w:r>
-      <w:r>
-        <w:rPr>
-          <w:lang w:val="en-US"/>
-        </w:rPr>
-        <w:br/>
-        <w:t>%type &lt;expr_list&gt;StructExprFieldList</w:t>
-      </w:r>
-      <w:r>
-        <w:rPr>
-          <w:lang w:val="en-US"/>
-        </w:rPr>
-        <w:br/>
-        <w:t>%type &lt;stmt&gt;Stmt</w:t>
-      </w:r>
-      <w:r>
-        <w:rPr>
-          <w:lang w:val="en-US"/>
-        </w:rPr>
-        <w:br/>
-        <w:t>%type &lt;stmt&gt;ExprStmt</w:t>
-      </w:r>
-      <w:r>
-        <w:rPr>
-          <w:lang w:val="en-US"/>
-        </w:rPr>
-        <w:br/>
-        <w:t>%type &lt;stmt_list&gt;StmtList</w:t>
-      </w:r>
-      <w:r>
-        <w:rPr>
-          <w:lang w:val="en-US"/>
-        </w:rPr>
-        <w:br/>
-        <w:t>%type &lt;let_stmt&gt;LetStmt</w:t>
-      </w:r>
-      <w:r>
-        <w:rPr>
-          <w:lang w:val="en-US"/>
-        </w:rPr>
-        <w:br/>
-        <w:t>%type &lt;mod_stmt&gt;ModuleStmt</w:t>
-      </w:r>
-      <w:r>
-        <w:rPr>
-          <w:lang w:val="en-US"/>
-        </w:rPr>
-        <w:br/>
-        <w:t>%type &lt;item&gt;Item</w:t>
-      </w:r>
-      <w:r>
-        <w:rPr>
-          <w:lang w:val="en-US"/>
-        </w:rPr>
-        <w:br/>
-        <w:t>%type &lt;item&gt;SimpleItem</w:t>
-      </w:r>
-      <w:r>
-        <w:rPr>
-          <w:lang w:val="en-US"/>
-        </w:rPr>
-        <w:br/>
-        <w:t>%type &lt;item_list&gt;ItemList</w:t>
-      </w:r>
-      <w:r>
-        <w:rPr>
-          <w:lang w:val="en-US"/>
-        </w:rPr>
-        <w:br/>
-        <w:t>%type &lt;item_list&gt;ItemListEmpty</w:t>
-      </w:r>
-      <w:r>
-        <w:rPr>
-          <w:lang w:val="en-US"/>
-        </w:rPr>
-        <w:br/>
-        <w:t>%type &lt;struct_&gt;StructStruct</w:t>
-      </w:r>
-      <w:r>
-        <w:rPr>
-          <w:lang w:val="en-US"/>
-        </w:rPr>
-        <w:br/>
-        <w:t>%type &lt;struct_&gt;StructStmt</w:t>
-      </w:r>
-      <w:r>
-        <w:rPr>
-          <w:lang w:val="en-US"/>
-        </w:rPr>
-        <w:br/>
-        <w:t>%type &lt;struct_&gt;TupleStruct</w:t>
-      </w:r>
-      <w:r>
-        <w:rPr>
-          <w:lang w:val="en-US"/>
-        </w:rPr>
-        <w:br/>
-        <w:t>%type &lt;struct_item&gt;StructField</w:t>
-      </w:r>
-      <w:r>
-        <w:rPr>
-          <w:lang w:val="en-US"/>
-        </w:rPr>
-        <w:br/>
-        <w:t>%type &lt;struct_items&gt;StructFieldList</w:t>
-      </w:r>
-      <w:r>
-        <w:rPr>
-          <w:lang w:val="en-US"/>
-        </w:rPr>
-        <w:br/>
-        <w:t>%type &lt;struct_items&gt;StructFieldListEmpty</w:t>
-      </w:r>
-      <w:r>
-        <w:rPr>
-          <w:lang w:val="en-US"/>
-        </w:rPr>
-        <w:br/>
-        <w:t>%type &lt;struct_items&gt;TupleFieldList</w:t>
-      </w:r>
-      <w:r>
-        <w:rPr>
-          <w:lang w:val="en-US"/>
-        </w:rPr>
-        <w:br/>
-        <w:t>%type &lt;struct_items&gt;TupleFieldListEmpty</w:t>
-      </w:r>
-      <w:r>
-        <w:rPr>
-          <w:lang w:val="en-US"/>
-        </w:rPr>
-        <w:br/>
-        <w:t>%type &lt;enum_stmt&gt;EnumStmt</w:t>
-      </w:r>
-      <w:r>
-        <w:rPr>
-          <w:lang w:val="en-US"/>
-        </w:rPr>
-        <w:br/>
-        <w:t>%type &lt;enum_item&gt;EnumItem</w:t>
-      </w:r>
-      <w:r>
-        <w:rPr>
-          <w:lang w:val="en-US"/>
-        </w:rPr>
-        <w:br/>
-        <w:t>%type &lt;enum_items&gt;EnumItemList</w:t>
-      </w:r>
-      <w:r>
-        <w:rPr>
-          <w:lang w:val="en-US"/>
-        </w:rPr>
-        <w:br/>
-        <w:t>%type &lt;enum_items&gt;EnumItemListEmpty</w:t>
-      </w:r>
-      <w:r>
-        <w:rPr>
-          <w:lang w:val="en-US"/>
-        </w:rPr>
-        <w:br/>
-        <w:t>%type &lt;function_stmt&gt;FuncStmt</w:t>
-      </w:r>
-      <w:r>
-        <w:rPr>
-          <w:lang w:val="en-US"/>
-        </w:rPr>
-        <w:br/>
-        <w:t>%type &lt;function_stmt&gt;ImplFuncStmt</w:t>
-      </w:r>
-      <w:r>
-        <w:rPr>
-          <w:lang w:val="en-US"/>
-        </w:rPr>
-        <w:br/>
-        <w:t>%type &lt;function_stmt&gt;DecFuncStmt</w:t>
-      </w:r>
-      <w:r>
-        <w:rPr>
-          <w:lang w:val="en-US"/>
-        </w:rPr>
-        <w:br/>
-        <w:t>%type &lt;function_param&gt;FuncParam</w:t>
-      </w:r>
-      <w:r>
-        <w:rPr>
-          <w:lang w:val="en-US"/>
-        </w:rPr>
-        <w:br/>
-        <w:t>%type &lt;function_params&gt;FuncParamList</w:t>
-      </w:r>
-      <w:r>
-        <w:rPr>
-          <w:lang w:val="en-US"/>
-        </w:rPr>
-        <w:br/>
         <w:t>%type &lt;function_params&gt;FuncParamListEmpty</w:t>
       </w:r>
       <w:r>
@@ -24766,12 +24791,6 @@
           <w:lang w:val="en-US"/>
         </w:rPr>
         <w:br/>
-      </w:r>
-      <w:r>
-        <w:rPr>
-          <w:lang w:val="en-US"/>
-        </w:rPr>
-        <w:lastRenderedPageBreak/>
         <w:t>%type &lt;item_list&gt;AssociatedItemList</w:t>
       </w:r>
       <w:r>

</xml_diff>